<commit_message>
i add sme part of document
document
</commit_message>
<xml_diff>
--- a/softwarePro1.docx
+++ b/softwarePro1.docx
@@ -25,18 +25,66 @@
             <o:lock v:ext="edit" aspectratio="t"/>
           </v:shapetype>
           <v:shape id="_x0000_i1025" type="#_x0000_t75" style="width:465.25pt;height:152.7pt">
-            <v:imagedata r:id="rId4" o:title="ciuen"/>
+            <v:imagedata r:id="rId5" o:title="ciuen"/>
           </v:shape>
         </w:pict>
       </w:r>
     </w:p>
+    <w:p>
+      <w:pPr>
+        <w:pStyle w:val="Title"/>
+      </w:pPr>
+      <w:r>
+        <w:t xml:space="preserve">      CMPE414 SOFTWARE ENGINEERING</w:t>
+      </w:r>
+    </w:p>
+    <w:p>
+      <w:pPr>
+        <w:rPr>
+          <w:sz w:val="32"/>
+          <w:szCs w:val="32"/>
+        </w:rPr>
+      </w:pPr>
+      <w:r>
+        <w:tab/>
+      </w:r>
+      <w:r>
+        <w:rPr>
+          <w:sz w:val="32"/>
+          <w:szCs w:val="32"/>
+        </w:rPr>
+        <w:t>Instr:Cain Kazımoglu</w:t>
+      </w:r>
+    </w:p>
+    <w:p>
+      <w:pPr>
+        <w:rPr>
+          <w:sz w:val="32"/>
+          <w:szCs w:val="32"/>
+        </w:rPr>
+      </w:pPr>
+      <w:r>
+        <w:rPr>
+          <w:sz w:val="32"/>
+          <w:szCs w:val="32"/>
+        </w:rPr>
+        <w:tab/>
+        <w:t xml:space="preserve">Subject: Word Counter Software by Using GitHub </w:t>
+      </w:r>
+    </w:p>
     <w:p/>
     <w:p>
       <w:pPr>
         <w:pStyle w:val="Title"/>
       </w:pPr>
       <w:r>
-        <w:t>PREPARE BY:</w:t>
+        <w:t>PREPARE</w:t>
+      </w:r>
+      <w:r>
+        <w:t>D</w:t>
+      </w:r>
+      <w:r>
+        <w:t xml:space="preserve"> BY:</w:t>
       </w:r>
     </w:p>
     <w:p/>
@@ -114,15 +162,10 @@
         <w:pStyle w:val="Heading1"/>
       </w:pPr>
       <w:r>
-        <w:t>4-Fundamentals of GitHub</w:t>
-      </w:r>
-    </w:p>
-    <w:p>
-      <w:pPr>
-        <w:pStyle w:val="Heading1"/>
-      </w:pPr>
-      <w:r>
-        <w:t>5-Using GitHub in a Project</w:t>
+        <w:t>4</w:t>
+      </w:r>
+      <w:r>
+        <w:t>-Using GitHub in a Project</w:t>
       </w:r>
     </w:p>
     <w:p>
@@ -192,16 +235,1501 @@
     </w:p>
     <w:p/>
     <w:p>
+      <w:r>
+        <w:pict>
+          <v:shape id="_x0000_i1026" type="#_x0000_t75" style="width:452.55pt;height:197.8pt">
+            <v:imagedata r:id="rId6" o:title="GIT"/>
+          </v:shape>
+        </w:pict>
+      </w:r>
+    </w:p>
+    <w:p>
+      <w:r>
+        <w:t xml:space="preserve">Figure1:Basic Git </w:t>
+      </w:r>
+      <w:r>
+        <w:t>topology.</w:t>
+      </w:r>
+    </w:p>
+    <w:p>
       <w:pPr>
         <w:pStyle w:val="Heading1"/>
       </w:pPr>
       <w:r>
+        <w:lastRenderedPageBreak/>
         <w:t>3-Basic Git Commands</w:t>
       </w:r>
     </w:p>
-    <w:p>
+    <w:p/>
+    <w:p>
+      <w:r>
+        <w:t>For simplicty, the commands are divided into four section: initializing, staging, committing, and maintaining.</w:t>
+      </w:r>
+    </w:p>
+    <w:p>
+      <w:r>
+        <w:t>Specifically, i will be covering these commands: config, init, clone, add, status, commit, push, pull, log, and reset.</w:t>
+      </w:r>
+    </w:p>
+    <w:p>
+      <w:pPr>
+        <w:pStyle w:val="Subtitle"/>
+      </w:pPr>
+      <w:r>
+        <w:t>3.1- Initializing</w:t>
+      </w:r>
+    </w:p>
+    <w:p>
+      <w:r>
+        <w:t>Before you can start taking snapshots though, you have to establish a repository by either creating one from scrat</w:t>
+      </w:r>
+      <w:r>
+        <w:t>ch or by copying an already established repository.</w:t>
+      </w:r>
+    </w:p>
+    <w:p>
+      <w:pPr>
+        <w:rPr>
+          <w:rFonts w:cstheme="minorHAnsi"/>
+        </w:rPr>
+      </w:pPr>
+      <w:r>
+        <w:rPr>
+          <w:rFonts w:ascii="Times New Roman" w:hAnsi="Times New Roman" w:cs="Times New Roman"/>
+        </w:rPr>
+        <w:t>git init:</w:t>
+      </w:r>
+      <w:r>
+        <w:rPr>
+          <w:rFonts w:cstheme="minorHAnsi"/>
+        </w:rPr>
+        <w:t xml:space="preserve"> initialize a new empty repository on your local machine.</w:t>
+      </w:r>
+    </w:p>
+    <w:p>
+      <w:pPr>
+        <w:rPr>
+          <w:rFonts w:cstheme="minorHAnsi"/>
+        </w:rPr>
+      </w:pPr>
+      <w:r>
+        <w:rPr>
+          <w:rFonts w:cstheme="minorHAnsi"/>
+        </w:rPr>
+        <w:pict>
+          <v:shape id="_x0000_i1027" type="#_x0000_t75" style="width:424.1pt;height:42.75pt">
+            <v:imagedata r:id="rId7" o:title="2018-04-26 at 11-21-29"/>
+          </v:shape>
+        </w:pict>
+      </w:r>
+    </w:p>
+    <w:p>
+      <w:pPr>
+        <w:rPr>
+          <w:rFonts w:cstheme="minorHAnsi"/>
+        </w:rPr>
+      </w:pPr>
+      <w:r>
+        <w:rPr>
+          <w:rFonts w:cstheme="minorHAnsi"/>
+        </w:rPr>
+        <w:t xml:space="preserve"> git clone &lt;url&gt; clones or copies a git repository to your local machine. When you clone, you do not need to initialize a new repository because cloning copies all file, include the actual repository.</w:t>
+      </w:r>
+    </w:p>
+    <w:p>
+      <w:pPr>
+        <w:rPr>
+          <w:rFonts w:cstheme="minorHAnsi"/>
+        </w:rPr>
+      </w:pPr>
+      <w:r>
+        <w:rPr>
+          <w:rFonts w:cstheme="minorHAnsi"/>
+        </w:rPr>
+        <w:pict>
+          <v:shape id="_x0000_i1028" type="#_x0000_t75" style="width:320.45pt;height:74.35pt">
+            <v:imagedata r:id="rId8" o:title="2018-04-26 at 12-33-40"/>
+          </v:shape>
+        </w:pict>
+      </w:r>
+    </w:p>
+    <w:p>
+      <w:pPr>
+        <w:pStyle w:val="Subtitle"/>
+      </w:pPr>
+      <w:r>
+        <w:t>3.2- Staging</w:t>
+      </w:r>
+    </w:p>
+    <w:p>
+      <w:r>
+        <w:t>The goal of any VCS is to save periodic snapshots of your project. Once you have a snapshot saved, you can feel safe working on your project as you can always revert back to an earlier s</w:t>
+      </w:r>
+      <w:r>
+        <w:t>napshot if you make a huge mistake.</w:t>
+      </w:r>
+    </w:p>
+    <w:p>
+      <w:r>
+        <w:t>git add &lt;filename&gt; : adds a new file to staging. This file is ready to be commited.</w:t>
+      </w:r>
+    </w:p>
+    <w:p>
+      <w:r>
+        <w:t xml:space="preserve">git add . : adds all files in the current directory and all sub directories to your local working directory. </w:t>
+      </w:r>
+    </w:p>
+    <w:p>
+      <w:r>
+        <w:t xml:space="preserve">git status : list all files ready to be committed, which have been added to staging. </w:t>
+      </w:r>
+    </w:p>
+    <w:p>
+      <w:pPr>
+        <w:pStyle w:val="Subtitle"/>
+      </w:pPr>
+      <w:r>
+        <w:t>3.3- Committing</w:t>
+      </w:r>
+    </w:p>
+    <w:p>
+      <w:r>
+        <w:t>After taking a snapshot, you want to move the snapshot from staging to your actual repository. You have the option of continuing to work locally or sharing those commits to aremote repository,perhaps on your web hosting platform or on GitHub.</w:t>
+      </w:r>
+    </w:p>
+    <w:p>
+      <w:pPr>
+        <w:rPr>
+          <w:rFonts w:eastAsia="Malgun Gothic" w:cstheme="minorHAnsi"/>
+          <w:color w:val="111111"/>
+          <w:shd w:val="clear" w:color="auto" w:fill="FDFDFD"/>
+        </w:rPr>
+      </w:pPr>
+      <w:r>
+        <w:rPr>
+          <w:rStyle w:val="HTMLCode"/>
+          <w:rFonts w:ascii="Consolas" w:eastAsiaTheme="minorHAnsi" w:hAnsi="Consolas"/>
+          <w:color w:val="111111"/>
+          <w:bdr w:val="single" w:sz="6" w:space="1" w:color="E8E8E8" w:frame="1"/>
+          <w:shd w:val="clear" w:color="auto" w:fill="F5F5F5"/>
+        </w:rPr>
+        <w:t>git commit -am ‘&lt;add note&gt;’</w:t>
+      </w:r>
+      <w:r>
+        <w:rPr>
+          <w:rFonts w:ascii="Malgun Gothic" w:eastAsia="Malgun Gothic" w:hAnsi="Malgun Gothic" w:hint="eastAsia"/>
+          <w:color w:val="111111"/>
+          <w:shd w:val="clear" w:color="auto" w:fill="FDFDFD"/>
+        </w:rPr>
+        <w:t> </w:t>
+      </w:r>
+      <w:r>
+        <w:rPr>
+          <w:rFonts w:ascii="Malgun Gothic" w:eastAsia="Malgun Gothic" w:hAnsi="Malgun Gothic"/>
+          <w:color w:val="111111"/>
+          <w:shd w:val="clear" w:color="auto" w:fill="FDFDFD"/>
+        </w:rPr>
+        <w:t xml:space="preserve"> : </w:t>
+      </w:r>
+      <w:r>
+        <w:rPr>
+          <w:rFonts w:ascii="Malgun Gothic" w:eastAsia="Malgun Gothic" w:hAnsi="Malgun Gothic" w:hint="eastAsia"/>
+          <w:color w:val="111111"/>
+          <w:shd w:val="clear" w:color="auto" w:fill="FDFDFD"/>
+        </w:rPr>
+        <w:t> </w:t>
+      </w:r>
+      <w:r>
+        <w:rPr>
+          <w:rFonts w:eastAsia="Malgun Gothic" w:cstheme="minorHAnsi"/>
+          <w:color w:val="111111"/>
+          <w:shd w:val="clear" w:color="auto" w:fill="FDFDFD"/>
+        </w:rPr>
+        <w:t>commits new and updated files - moving them from the staging queue to your local repository. Make sure the note you add is relevant - that is, it summarizes the changes or updates you’ve made.</w:t>
+      </w:r>
+    </w:p>
+    <w:p>
+      <w:pPr>
+        <w:shd w:val="clear" w:color="auto" w:fill="FDFDFD"/>
+        <w:spacing w:before="100" w:beforeAutospacing="1" w:after="100" w:afterAutospacing="1" w:line="240" w:lineRule="auto"/>
+        <w:rPr>
+          <w:rFonts w:ascii="Malgun Gothic" w:eastAsia="Malgun Gothic" w:hAnsi="Malgun Gothic" w:cs="Times New Roman"/>
+          <w:color w:val="111111"/>
+          <w:sz w:val="24"/>
+          <w:szCs w:val="24"/>
+          <w:lang w:eastAsia="tr-TR"/>
+        </w:rPr>
+      </w:pPr>
+      <w:r>
+        <w:rPr>
+          <w:rFonts w:ascii="Consolas" w:eastAsia="Times New Roman" w:hAnsi="Consolas" w:cs="Courier New"/>
+          <w:color w:val="111111"/>
+          <w:sz w:val="20"/>
+          <w:szCs w:val="20"/>
+          <w:bdr w:val="single" w:sz="6" w:space="1" w:color="E8E8E8" w:frame="1"/>
+          <w:shd w:val="clear" w:color="auto" w:fill="F5F5F5"/>
+          <w:lang w:eastAsia="tr-TR"/>
+        </w:rPr>
+        <w:t>git push origin master</w:t>
+      </w:r>
+      <w:r>
+        <w:rPr>
+          <w:rFonts w:ascii="Malgun Gothic" w:eastAsia="Malgun Gothic" w:hAnsi="Malgun Gothic" w:cs="Times New Roman" w:hint="eastAsia"/>
+          <w:color w:val="111111"/>
+          <w:sz w:val="24"/>
+          <w:szCs w:val="24"/>
+          <w:lang w:eastAsia="tr-TR"/>
+        </w:rPr>
+        <w:t> </w:t>
+      </w:r>
+      <w:r>
+        <w:rPr>
+          <w:rFonts w:ascii="Calibri" w:eastAsia="Malgun Gothic" w:hAnsi="Calibri" w:cs="Calibri"/>
+          <w:color w:val="111111"/>
+          <w:sz w:val="24"/>
+          <w:szCs w:val="24"/>
+          <w:lang w:eastAsia="tr-TR"/>
+        </w:rPr>
+        <w:t xml:space="preserve">gathers all the committed files from your local repository and uploads them to a remote repository. Keep in mind that not all files are included in the </w:t>
+      </w:r>
+      <w:r>
+        <w:rPr>
+          <w:rFonts w:ascii="Calibri" w:eastAsia="Malgun Gothic" w:hAnsi="Calibri" w:cs="Calibri"/>
+          <w:color w:val="111111"/>
+          <w:sz w:val="24"/>
+          <w:szCs w:val="24"/>
+          <w:lang w:eastAsia="tr-TR"/>
+        </w:rPr>
+        <w:lastRenderedPageBreak/>
+        <w:t>upload; only new files and files that contain changes. Put another way, this command syncs your local repository and external repository so they are </w:t>
+      </w:r>
+      <w:r>
+        <w:rPr>
+          <w:rFonts w:ascii="Calibri" w:eastAsia="Malgun Gothic" w:hAnsi="Calibri" w:cs="Calibri"/>
+          <w:i/>
+          <w:iCs/>
+          <w:color w:val="111111"/>
+          <w:sz w:val="24"/>
+          <w:szCs w:val="24"/>
+          <w:lang w:eastAsia="tr-TR"/>
+        </w:rPr>
+        <w:t>exactly</w:t>
+      </w:r>
+      <w:r>
+        <w:rPr>
+          <w:rFonts w:ascii="Calibri" w:eastAsia="Malgun Gothic" w:hAnsi="Calibri" w:cs="Calibri"/>
+          <w:color w:val="111111"/>
+          <w:sz w:val="24"/>
+          <w:szCs w:val="24"/>
+          <w:lang w:eastAsia="tr-TR"/>
+        </w:rPr>
+        <w:t> the same.</w:t>
+      </w:r>
+    </w:p>
+    <w:p/>
+    <w:p>
+      <w:pPr>
+        <w:pStyle w:val="Subtitle"/>
+      </w:pPr>
+      <w:r>
+        <w:t>3.4- Maintaining</w:t>
+      </w:r>
+    </w:p>
+    <w:p>
+      <w:pPr>
+        <w:shd w:val="clear" w:color="auto" w:fill="FDFDFD"/>
+        <w:spacing w:before="100" w:beforeAutospacing="1" w:after="100" w:afterAutospacing="1" w:line="240" w:lineRule="auto"/>
+        <w:rPr>
+          <w:rFonts w:ascii="Malgun Gothic" w:eastAsia="Malgun Gothic" w:hAnsi="Malgun Gothic" w:cs="Times New Roman"/>
+          <w:color w:val="111111"/>
+          <w:sz w:val="24"/>
+          <w:szCs w:val="24"/>
+          <w:lang w:eastAsia="tr-TR"/>
+        </w:rPr>
+      </w:pPr>
+      <w:r>
+        <w:rPr>
+          <w:rFonts w:ascii="Consolas" w:eastAsia="Times New Roman" w:hAnsi="Consolas" w:cs="Courier New"/>
+          <w:color w:val="111111"/>
+          <w:sz w:val="20"/>
+          <w:szCs w:val="20"/>
+          <w:bdr w:val="single" w:sz="6" w:space="1" w:color="E8E8E8" w:frame="1"/>
+          <w:shd w:val="clear" w:color="auto" w:fill="F5F5F5"/>
+          <w:lang w:eastAsia="tr-TR"/>
+        </w:rPr>
+        <w:t>git log</w:t>
+      </w:r>
+      <w:r>
+        <w:rPr>
+          <w:rFonts w:ascii="Malgun Gothic" w:eastAsia="Malgun Gothic" w:hAnsi="Malgun Gothic" w:cs="Times New Roman" w:hint="eastAsia"/>
+          <w:color w:val="111111"/>
+          <w:sz w:val="24"/>
+          <w:szCs w:val="24"/>
+          <w:lang w:eastAsia="tr-TR"/>
+        </w:rPr>
+        <w:t> is used to view the history of your repository.</w:t>
+      </w:r>
+    </w:p>
+    <w:p>
+      <w:pPr>
+        <w:pBdr>
+          <w:top w:val="single" w:sz="6" w:space="6" w:color="E8E8E8"/>
+          <w:left w:val="single" w:sz="6" w:space="9" w:color="E8E8E8"/>
+          <w:bottom w:val="single" w:sz="6" w:space="6" w:color="E8E8E8"/>
+          <w:right w:val="single" w:sz="6" w:space="9" w:color="E8E8E8"/>
+        </w:pBdr>
+        <w:shd w:val="clear" w:color="auto" w:fill="F5F5F5"/>
+        <w:tabs>
+          <w:tab w:val="left" w:pos="916"/>
+          <w:tab w:val="left" w:pos="1832"/>
+          <w:tab w:val="left" w:pos="2748"/>
+          <w:tab w:val="left" w:pos="3664"/>
+          <w:tab w:val="left" w:pos="4580"/>
+          <w:tab w:val="left" w:pos="5496"/>
+          <w:tab w:val="left" w:pos="6412"/>
+          <w:tab w:val="left" w:pos="7328"/>
+          <w:tab w:val="left" w:pos="8244"/>
+          <w:tab w:val="left" w:pos="9160"/>
+          <w:tab w:val="left" w:pos="10076"/>
+          <w:tab w:val="left" w:pos="10992"/>
+          <w:tab w:val="left" w:pos="11908"/>
+          <w:tab w:val="left" w:pos="12824"/>
+          <w:tab w:val="left" w:pos="13740"/>
+          <w:tab w:val="left" w:pos="14656"/>
+        </w:tabs>
+        <w:spacing w:after="225" w:line="240" w:lineRule="auto"/>
+        <w:rPr>
+          <w:rFonts w:ascii="Consolas" w:eastAsia="Times New Roman" w:hAnsi="Consolas" w:cs="Courier New"/>
+          <w:color w:val="111111"/>
+          <w:sz w:val="20"/>
+          <w:szCs w:val="20"/>
+          <w:bdr w:val="none" w:sz="0" w:space="0" w:color="auto" w:frame="1"/>
+          <w:shd w:val="clear" w:color="auto" w:fill="F5F5F5"/>
+          <w:lang w:eastAsia="tr-TR"/>
+        </w:rPr>
+      </w:pPr>
+      <w:r>
+        <w:rPr>
+          <w:rFonts w:ascii="Consolas" w:eastAsia="Times New Roman" w:hAnsi="Consolas" w:cs="Courier New"/>
+          <w:color w:val="008080"/>
+          <w:sz w:val="20"/>
+          <w:szCs w:val="20"/>
+          <w:bdr w:val="none" w:sz="0" w:space="0" w:color="auto" w:frame="1"/>
+          <w:shd w:val="clear" w:color="auto" w:fill="F5F5F5"/>
+          <w:lang w:eastAsia="tr-TR"/>
+        </w:rPr>
+        <w:t xml:space="preserve">$ </w:t>
+      </w:r>
+      <w:r>
+        <w:rPr>
+          <w:rFonts w:ascii="Consolas" w:eastAsia="Times New Roman" w:hAnsi="Consolas" w:cs="Courier New"/>
+          <w:color w:val="111111"/>
+          <w:sz w:val="20"/>
+          <w:szCs w:val="20"/>
+          <w:bdr w:val="none" w:sz="0" w:space="0" w:color="auto" w:frame="1"/>
+          <w:shd w:val="clear" w:color="auto" w:fill="F5F5F5"/>
+          <w:lang w:eastAsia="tr-TR"/>
+        </w:rPr>
+        <w:t>git log</w:t>
+      </w:r>
+    </w:p>
+    <w:p>
+      <w:pPr>
+        <w:pBdr>
+          <w:top w:val="single" w:sz="6" w:space="6" w:color="E8E8E8"/>
+          <w:left w:val="single" w:sz="6" w:space="9" w:color="E8E8E8"/>
+          <w:bottom w:val="single" w:sz="6" w:space="6" w:color="E8E8E8"/>
+          <w:right w:val="single" w:sz="6" w:space="9" w:color="E8E8E8"/>
+        </w:pBdr>
+        <w:shd w:val="clear" w:color="auto" w:fill="F5F5F5"/>
+        <w:tabs>
+          <w:tab w:val="left" w:pos="916"/>
+          <w:tab w:val="left" w:pos="1832"/>
+          <w:tab w:val="left" w:pos="2748"/>
+          <w:tab w:val="left" w:pos="3664"/>
+          <w:tab w:val="left" w:pos="4580"/>
+          <w:tab w:val="left" w:pos="5496"/>
+          <w:tab w:val="left" w:pos="6412"/>
+          <w:tab w:val="left" w:pos="7328"/>
+          <w:tab w:val="left" w:pos="8244"/>
+          <w:tab w:val="left" w:pos="9160"/>
+          <w:tab w:val="left" w:pos="10076"/>
+          <w:tab w:val="left" w:pos="10992"/>
+          <w:tab w:val="left" w:pos="11908"/>
+          <w:tab w:val="left" w:pos="12824"/>
+          <w:tab w:val="left" w:pos="13740"/>
+          <w:tab w:val="left" w:pos="14656"/>
+        </w:tabs>
+        <w:spacing w:after="225" w:line="240" w:lineRule="auto"/>
+        <w:rPr>
+          <w:rFonts w:ascii="Consolas" w:eastAsia="Times New Roman" w:hAnsi="Consolas" w:cs="Courier New"/>
+          <w:color w:val="111111"/>
+          <w:sz w:val="20"/>
+          <w:szCs w:val="20"/>
+          <w:bdr w:val="none" w:sz="0" w:space="0" w:color="auto" w:frame="1"/>
+          <w:shd w:val="clear" w:color="auto" w:fill="F5F5F5"/>
+          <w:lang w:eastAsia="tr-TR"/>
+        </w:rPr>
+      </w:pPr>
+      <w:r>
+        <w:rPr>
+          <w:rFonts w:ascii="Consolas" w:eastAsia="Times New Roman" w:hAnsi="Consolas" w:cs="Courier New"/>
+          <w:color w:val="111111"/>
+          <w:sz w:val="20"/>
+          <w:szCs w:val="20"/>
+          <w:bdr w:val="none" w:sz="0" w:space="0" w:color="auto" w:frame="1"/>
+          <w:shd w:val="clear" w:color="auto" w:fill="F5F5F5"/>
+          <w:lang w:eastAsia="tr-TR"/>
+        </w:rPr>
+        <w:t>commit 15f4b6c44b3c8924caabfac9e4be11946e72acfb</w:t>
+      </w:r>
+    </w:p>
+    <w:p>
+      <w:pPr>
+        <w:pBdr>
+          <w:top w:val="single" w:sz="6" w:space="6" w:color="E8E8E8"/>
+          <w:left w:val="single" w:sz="6" w:space="9" w:color="E8E8E8"/>
+          <w:bottom w:val="single" w:sz="6" w:space="6" w:color="E8E8E8"/>
+          <w:right w:val="single" w:sz="6" w:space="9" w:color="E8E8E8"/>
+        </w:pBdr>
+        <w:shd w:val="clear" w:color="auto" w:fill="F5F5F5"/>
+        <w:tabs>
+          <w:tab w:val="left" w:pos="916"/>
+          <w:tab w:val="left" w:pos="1832"/>
+          <w:tab w:val="left" w:pos="2748"/>
+          <w:tab w:val="left" w:pos="3664"/>
+          <w:tab w:val="left" w:pos="4580"/>
+          <w:tab w:val="left" w:pos="5496"/>
+          <w:tab w:val="left" w:pos="6412"/>
+          <w:tab w:val="left" w:pos="7328"/>
+          <w:tab w:val="left" w:pos="8244"/>
+          <w:tab w:val="left" w:pos="9160"/>
+          <w:tab w:val="left" w:pos="10076"/>
+          <w:tab w:val="left" w:pos="10992"/>
+          <w:tab w:val="left" w:pos="11908"/>
+          <w:tab w:val="left" w:pos="12824"/>
+          <w:tab w:val="left" w:pos="13740"/>
+          <w:tab w:val="left" w:pos="14656"/>
+        </w:tabs>
+        <w:spacing w:after="225" w:line="240" w:lineRule="auto"/>
+        <w:rPr>
+          <w:rFonts w:ascii="Consolas" w:eastAsia="Times New Roman" w:hAnsi="Consolas" w:cs="Courier New"/>
+          <w:color w:val="111111"/>
+          <w:sz w:val="20"/>
+          <w:szCs w:val="20"/>
+          <w:bdr w:val="none" w:sz="0" w:space="0" w:color="auto" w:frame="1"/>
+          <w:shd w:val="clear" w:color="auto" w:fill="F5F5F5"/>
+          <w:lang w:eastAsia="tr-TR"/>
+        </w:rPr>
+      </w:pPr>
+      <w:r>
+        <w:rPr>
+          <w:rFonts w:ascii="Consolas" w:eastAsia="Times New Roman" w:hAnsi="Consolas" w:cs="Courier New"/>
+          <w:color w:val="111111"/>
+          <w:sz w:val="20"/>
+          <w:szCs w:val="20"/>
+          <w:bdr w:val="none" w:sz="0" w:space="0" w:color="auto" w:frame="1"/>
+          <w:shd w:val="clear" w:color="auto" w:fill="F5F5F5"/>
+          <w:lang w:eastAsia="tr-TR"/>
+        </w:rPr>
+        <w:t>Author: Michael Herman &lt;hermanmu@gmail.com&gt;</w:t>
+      </w:r>
+    </w:p>
+    <w:p>
+      <w:pPr>
+        <w:pBdr>
+          <w:top w:val="single" w:sz="6" w:space="6" w:color="E8E8E8"/>
+          <w:left w:val="single" w:sz="6" w:space="9" w:color="E8E8E8"/>
+          <w:bottom w:val="single" w:sz="6" w:space="6" w:color="E8E8E8"/>
+          <w:right w:val="single" w:sz="6" w:space="9" w:color="E8E8E8"/>
+        </w:pBdr>
+        <w:shd w:val="clear" w:color="auto" w:fill="F5F5F5"/>
+        <w:tabs>
+          <w:tab w:val="left" w:pos="916"/>
+          <w:tab w:val="left" w:pos="1832"/>
+          <w:tab w:val="left" w:pos="2748"/>
+          <w:tab w:val="left" w:pos="3664"/>
+          <w:tab w:val="left" w:pos="4580"/>
+          <w:tab w:val="left" w:pos="5496"/>
+          <w:tab w:val="left" w:pos="6412"/>
+          <w:tab w:val="left" w:pos="7328"/>
+          <w:tab w:val="left" w:pos="8244"/>
+          <w:tab w:val="left" w:pos="9160"/>
+          <w:tab w:val="left" w:pos="10076"/>
+          <w:tab w:val="left" w:pos="10992"/>
+          <w:tab w:val="left" w:pos="11908"/>
+          <w:tab w:val="left" w:pos="12824"/>
+          <w:tab w:val="left" w:pos="13740"/>
+          <w:tab w:val="left" w:pos="14656"/>
+        </w:tabs>
+        <w:spacing w:after="225" w:line="240" w:lineRule="auto"/>
+        <w:rPr>
+          <w:rFonts w:ascii="Consolas" w:eastAsia="Times New Roman" w:hAnsi="Consolas" w:cs="Courier New"/>
+          <w:color w:val="111111"/>
+          <w:sz w:val="20"/>
+          <w:szCs w:val="20"/>
+          <w:bdr w:val="none" w:sz="0" w:space="0" w:color="auto" w:frame="1"/>
+          <w:shd w:val="clear" w:color="auto" w:fill="F5F5F5"/>
+          <w:lang w:eastAsia="tr-TR"/>
+        </w:rPr>
+      </w:pPr>
+      <w:r>
+        <w:rPr>
+          <w:rFonts w:ascii="Consolas" w:eastAsia="Times New Roman" w:hAnsi="Consolas" w:cs="Courier New"/>
+          <w:color w:val="111111"/>
+          <w:sz w:val="20"/>
+          <w:szCs w:val="20"/>
+          <w:bdr w:val="none" w:sz="0" w:space="0" w:color="auto" w:frame="1"/>
+          <w:shd w:val="clear" w:color="auto" w:fill="F5F5F5"/>
+          <w:lang w:eastAsia="tr-TR"/>
+        </w:rPr>
+        <w:t>Date:   Thu Oct 10 22:56:30 2013</w:t>
+      </w:r>
+    </w:p>
+    <w:p>
+      <w:pPr>
+        <w:pBdr>
+          <w:top w:val="single" w:sz="6" w:space="6" w:color="E8E8E8"/>
+          <w:left w:val="single" w:sz="6" w:space="9" w:color="E8E8E8"/>
+          <w:bottom w:val="single" w:sz="6" w:space="6" w:color="E8E8E8"/>
+          <w:right w:val="single" w:sz="6" w:space="9" w:color="E8E8E8"/>
+        </w:pBdr>
+        <w:shd w:val="clear" w:color="auto" w:fill="F5F5F5"/>
+        <w:tabs>
+          <w:tab w:val="left" w:pos="916"/>
+          <w:tab w:val="left" w:pos="1832"/>
+          <w:tab w:val="left" w:pos="2748"/>
+          <w:tab w:val="left" w:pos="3664"/>
+          <w:tab w:val="left" w:pos="4580"/>
+          <w:tab w:val="left" w:pos="5496"/>
+          <w:tab w:val="left" w:pos="6412"/>
+          <w:tab w:val="left" w:pos="7328"/>
+          <w:tab w:val="left" w:pos="8244"/>
+          <w:tab w:val="left" w:pos="9160"/>
+          <w:tab w:val="left" w:pos="10076"/>
+          <w:tab w:val="left" w:pos="10992"/>
+          <w:tab w:val="left" w:pos="11908"/>
+          <w:tab w:val="left" w:pos="12824"/>
+          <w:tab w:val="left" w:pos="13740"/>
+          <w:tab w:val="left" w:pos="14656"/>
+        </w:tabs>
+        <w:spacing w:after="225" w:line="240" w:lineRule="auto"/>
+        <w:rPr>
+          <w:rFonts w:ascii="Consolas" w:eastAsia="Times New Roman" w:hAnsi="Consolas" w:cs="Courier New"/>
+          <w:color w:val="111111"/>
+          <w:sz w:val="20"/>
+          <w:szCs w:val="20"/>
+          <w:bdr w:val="none" w:sz="0" w:space="0" w:color="auto" w:frame="1"/>
+          <w:shd w:val="clear" w:color="auto" w:fill="F5F5F5"/>
+          <w:lang w:eastAsia="tr-TR"/>
+        </w:rPr>
+      </w:pPr>
+    </w:p>
+    <w:p>
+      <w:pPr>
+        <w:pBdr>
+          <w:top w:val="single" w:sz="6" w:space="6" w:color="E8E8E8"/>
+          <w:left w:val="single" w:sz="6" w:space="9" w:color="E8E8E8"/>
+          <w:bottom w:val="single" w:sz="6" w:space="6" w:color="E8E8E8"/>
+          <w:right w:val="single" w:sz="6" w:space="9" w:color="E8E8E8"/>
+        </w:pBdr>
+        <w:shd w:val="clear" w:color="auto" w:fill="F5F5F5"/>
+        <w:tabs>
+          <w:tab w:val="left" w:pos="916"/>
+          <w:tab w:val="left" w:pos="1832"/>
+          <w:tab w:val="left" w:pos="2748"/>
+          <w:tab w:val="left" w:pos="3664"/>
+          <w:tab w:val="left" w:pos="4580"/>
+          <w:tab w:val="left" w:pos="5496"/>
+          <w:tab w:val="left" w:pos="6412"/>
+          <w:tab w:val="left" w:pos="7328"/>
+          <w:tab w:val="left" w:pos="8244"/>
+          <w:tab w:val="left" w:pos="9160"/>
+          <w:tab w:val="left" w:pos="10076"/>
+          <w:tab w:val="left" w:pos="10992"/>
+          <w:tab w:val="left" w:pos="11908"/>
+          <w:tab w:val="left" w:pos="12824"/>
+          <w:tab w:val="left" w:pos="13740"/>
+          <w:tab w:val="left" w:pos="14656"/>
+        </w:tabs>
+        <w:spacing w:after="225" w:line="240" w:lineRule="auto"/>
+        <w:rPr>
+          <w:rFonts w:ascii="Consolas" w:eastAsia="Times New Roman" w:hAnsi="Consolas" w:cs="Courier New"/>
+          <w:color w:val="111111"/>
+          <w:sz w:val="20"/>
+          <w:szCs w:val="20"/>
+          <w:bdr w:val="none" w:sz="0" w:space="0" w:color="auto" w:frame="1"/>
+          <w:shd w:val="clear" w:color="auto" w:fill="F5F5F5"/>
+          <w:lang w:eastAsia="tr-TR"/>
+        </w:rPr>
+      </w:pPr>
+      <w:r>
+        <w:rPr>
+          <w:rFonts w:ascii="Consolas" w:eastAsia="Times New Roman" w:hAnsi="Consolas" w:cs="Courier New"/>
+          <w:color w:val="111111"/>
+          <w:sz w:val="20"/>
+          <w:szCs w:val="20"/>
+          <w:bdr w:val="none" w:sz="0" w:space="0" w:color="auto" w:frame="1"/>
+          <w:shd w:val="clear" w:color="auto" w:fill="F5F5F5"/>
+          <w:lang w:eastAsia="tr-TR"/>
+        </w:rPr>
+        <w:t xml:space="preserve">    Update readme.md</w:t>
+      </w:r>
+    </w:p>
+    <w:p>
+      <w:pPr>
+        <w:pBdr>
+          <w:top w:val="single" w:sz="6" w:space="6" w:color="E8E8E8"/>
+          <w:left w:val="single" w:sz="6" w:space="9" w:color="E8E8E8"/>
+          <w:bottom w:val="single" w:sz="6" w:space="6" w:color="E8E8E8"/>
+          <w:right w:val="single" w:sz="6" w:space="9" w:color="E8E8E8"/>
+        </w:pBdr>
+        <w:shd w:val="clear" w:color="auto" w:fill="F5F5F5"/>
+        <w:tabs>
+          <w:tab w:val="left" w:pos="916"/>
+          <w:tab w:val="left" w:pos="1832"/>
+          <w:tab w:val="left" w:pos="2748"/>
+          <w:tab w:val="left" w:pos="3664"/>
+          <w:tab w:val="left" w:pos="4580"/>
+          <w:tab w:val="left" w:pos="5496"/>
+          <w:tab w:val="left" w:pos="6412"/>
+          <w:tab w:val="left" w:pos="7328"/>
+          <w:tab w:val="left" w:pos="8244"/>
+          <w:tab w:val="left" w:pos="9160"/>
+          <w:tab w:val="left" w:pos="10076"/>
+          <w:tab w:val="left" w:pos="10992"/>
+          <w:tab w:val="left" w:pos="11908"/>
+          <w:tab w:val="left" w:pos="12824"/>
+          <w:tab w:val="left" w:pos="13740"/>
+          <w:tab w:val="left" w:pos="14656"/>
+        </w:tabs>
+        <w:spacing w:after="225" w:line="240" w:lineRule="auto"/>
+        <w:rPr>
+          <w:rFonts w:ascii="Consolas" w:eastAsia="Times New Roman" w:hAnsi="Consolas" w:cs="Courier New"/>
+          <w:color w:val="111111"/>
+          <w:sz w:val="20"/>
+          <w:szCs w:val="20"/>
+          <w:bdr w:val="none" w:sz="0" w:space="0" w:color="auto" w:frame="1"/>
+          <w:shd w:val="clear" w:color="auto" w:fill="F5F5F5"/>
+          <w:lang w:eastAsia="tr-TR"/>
+        </w:rPr>
+      </w:pPr>
+    </w:p>
+    <w:p>
+      <w:pPr>
+        <w:pBdr>
+          <w:top w:val="single" w:sz="6" w:space="6" w:color="E8E8E8"/>
+          <w:left w:val="single" w:sz="6" w:space="9" w:color="E8E8E8"/>
+          <w:bottom w:val="single" w:sz="6" w:space="6" w:color="E8E8E8"/>
+          <w:right w:val="single" w:sz="6" w:space="9" w:color="E8E8E8"/>
+        </w:pBdr>
+        <w:shd w:val="clear" w:color="auto" w:fill="F5F5F5"/>
+        <w:tabs>
+          <w:tab w:val="left" w:pos="916"/>
+          <w:tab w:val="left" w:pos="1832"/>
+          <w:tab w:val="left" w:pos="2748"/>
+          <w:tab w:val="left" w:pos="3664"/>
+          <w:tab w:val="left" w:pos="4580"/>
+          <w:tab w:val="left" w:pos="5496"/>
+          <w:tab w:val="left" w:pos="6412"/>
+          <w:tab w:val="left" w:pos="7328"/>
+          <w:tab w:val="left" w:pos="8244"/>
+          <w:tab w:val="left" w:pos="9160"/>
+          <w:tab w:val="left" w:pos="10076"/>
+          <w:tab w:val="left" w:pos="10992"/>
+          <w:tab w:val="left" w:pos="11908"/>
+          <w:tab w:val="left" w:pos="12824"/>
+          <w:tab w:val="left" w:pos="13740"/>
+          <w:tab w:val="left" w:pos="14656"/>
+        </w:tabs>
+        <w:spacing w:after="225" w:line="240" w:lineRule="auto"/>
+        <w:rPr>
+          <w:rFonts w:ascii="Consolas" w:eastAsia="Times New Roman" w:hAnsi="Consolas" w:cs="Courier New"/>
+          <w:color w:val="111111"/>
+          <w:sz w:val="20"/>
+          <w:szCs w:val="20"/>
+          <w:bdr w:val="none" w:sz="0" w:space="0" w:color="auto" w:frame="1"/>
+          <w:shd w:val="clear" w:color="auto" w:fill="F5F5F5"/>
+          <w:lang w:eastAsia="tr-TR"/>
+        </w:rPr>
+      </w:pPr>
+      <w:r>
+        <w:rPr>
+          <w:rFonts w:ascii="Consolas" w:eastAsia="Times New Roman" w:hAnsi="Consolas" w:cs="Courier New"/>
+          <w:color w:val="111111"/>
+          <w:sz w:val="20"/>
+          <w:szCs w:val="20"/>
+          <w:bdr w:val="none" w:sz="0" w:space="0" w:color="auto" w:frame="1"/>
+          <w:shd w:val="clear" w:color="auto" w:fill="F5F5F5"/>
+          <w:lang w:eastAsia="tr-TR"/>
+        </w:rPr>
+        <w:t>commit 93127eed8fa0c3b4df7bbdabd7d6aefa312c31a3</w:t>
+      </w:r>
+    </w:p>
+    <w:p>
+      <w:pPr>
+        <w:pBdr>
+          <w:top w:val="single" w:sz="6" w:space="6" w:color="E8E8E8"/>
+          <w:left w:val="single" w:sz="6" w:space="9" w:color="E8E8E8"/>
+          <w:bottom w:val="single" w:sz="6" w:space="6" w:color="E8E8E8"/>
+          <w:right w:val="single" w:sz="6" w:space="9" w:color="E8E8E8"/>
+        </w:pBdr>
+        <w:shd w:val="clear" w:color="auto" w:fill="F5F5F5"/>
+        <w:tabs>
+          <w:tab w:val="left" w:pos="916"/>
+          <w:tab w:val="left" w:pos="1832"/>
+          <w:tab w:val="left" w:pos="2748"/>
+          <w:tab w:val="left" w:pos="3664"/>
+          <w:tab w:val="left" w:pos="4580"/>
+          <w:tab w:val="left" w:pos="5496"/>
+          <w:tab w:val="left" w:pos="6412"/>
+          <w:tab w:val="left" w:pos="7328"/>
+          <w:tab w:val="left" w:pos="8244"/>
+          <w:tab w:val="left" w:pos="9160"/>
+          <w:tab w:val="left" w:pos="10076"/>
+          <w:tab w:val="left" w:pos="10992"/>
+          <w:tab w:val="left" w:pos="11908"/>
+          <w:tab w:val="left" w:pos="12824"/>
+          <w:tab w:val="left" w:pos="13740"/>
+          <w:tab w:val="left" w:pos="14656"/>
+        </w:tabs>
+        <w:spacing w:after="225" w:line="240" w:lineRule="auto"/>
+        <w:rPr>
+          <w:rFonts w:ascii="Consolas" w:eastAsia="Times New Roman" w:hAnsi="Consolas" w:cs="Courier New"/>
+          <w:color w:val="111111"/>
+          <w:sz w:val="20"/>
+          <w:szCs w:val="20"/>
+          <w:bdr w:val="none" w:sz="0" w:space="0" w:color="auto" w:frame="1"/>
+          <w:shd w:val="clear" w:color="auto" w:fill="F5F5F5"/>
+          <w:lang w:eastAsia="tr-TR"/>
+        </w:rPr>
+      </w:pPr>
+      <w:r>
+        <w:rPr>
+          <w:rFonts w:ascii="Consolas" w:eastAsia="Times New Roman" w:hAnsi="Consolas" w:cs="Courier New"/>
+          <w:color w:val="111111"/>
+          <w:sz w:val="20"/>
+          <w:szCs w:val="20"/>
+          <w:bdr w:val="none" w:sz="0" w:space="0" w:color="auto" w:frame="1"/>
+          <w:shd w:val="clear" w:color="auto" w:fill="F5F5F5"/>
+          <w:lang w:eastAsia="tr-TR"/>
+        </w:rPr>
+        <w:t>Author: Michael Herman &lt;hermanmu@gmail.com&gt;</w:t>
+      </w:r>
+    </w:p>
+    <w:p>
+      <w:pPr>
+        <w:pBdr>
+          <w:top w:val="single" w:sz="6" w:space="6" w:color="E8E8E8"/>
+          <w:left w:val="single" w:sz="6" w:space="9" w:color="E8E8E8"/>
+          <w:bottom w:val="single" w:sz="6" w:space="6" w:color="E8E8E8"/>
+          <w:right w:val="single" w:sz="6" w:space="9" w:color="E8E8E8"/>
+        </w:pBdr>
+        <w:shd w:val="clear" w:color="auto" w:fill="F5F5F5"/>
+        <w:tabs>
+          <w:tab w:val="left" w:pos="916"/>
+          <w:tab w:val="left" w:pos="1832"/>
+          <w:tab w:val="left" w:pos="2748"/>
+          <w:tab w:val="left" w:pos="3664"/>
+          <w:tab w:val="left" w:pos="4580"/>
+          <w:tab w:val="left" w:pos="5496"/>
+          <w:tab w:val="left" w:pos="6412"/>
+          <w:tab w:val="left" w:pos="7328"/>
+          <w:tab w:val="left" w:pos="8244"/>
+          <w:tab w:val="left" w:pos="9160"/>
+          <w:tab w:val="left" w:pos="10076"/>
+          <w:tab w:val="left" w:pos="10992"/>
+          <w:tab w:val="left" w:pos="11908"/>
+          <w:tab w:val="left" w:pos="12824"/>
+          <w:tab w:val="left" w:pos="13740"/>
+          <w:tab w:val="left" w:pos="14656"/>
+        </w:tabs>
+        <w:spacing w:after="225" w:line="240" w:lineRule="auto"/>
+        <w:rPr>
+          <w:rFonts w:ascii="Consolas" w:eastAsia="Times New Roman" w:hAnsi="Consolas" w:cs="Courier New"/>
+          <w:color w:val="111111"/>
+          <w:sz w:val="20"/>
+          <w:szCs w:val="20"/>
+          <w:bdr w:val="none" w:sz="0" w:space="0" w:color="auto" w:frame="1"/>
+          <w:shd w:val="clear" w:color="auto" w:fill="F5F5F5"/>
+          <w:lang w:eastAsia="tr-TR"/>
+        </w:rPr>
+      </w:pPr>
+      <w:r>
+        <w:rPr>
+          <w:rFonts w:ascii="Consolas" w:eastAsia="Times New Roman" w:hAnsi="Consolas" w:cs="Courier New"/>
+          <w:color w:val="111111"/>
+          <w:sz w:val="20"/>
+          <w:szCs w:val="20"/>
+          <w:bdr w:val="none" w:sz="0" w:space="0" w:color="auto" w:frame="1"/>
+          <w:shd w:val="clear" w:color="auto" w:fill="F5F5F5"/>
+          <w:lang w:eastAsia="tr-TR"/>
+        </w:rPr>
+        <w:t>Date:   Thu Oct 10 22:45:14 2013</w:t>
+      </w:r>
+    </w:p>
+    <w:p>
+      <w:pPr>
+        <w:pBdr>
+          <w:top w:val="single" w:sz="6" w:space="6" w:color="E8E8E8"/>
+          <w:left w:val="single" w:sz="6" w:space="9" w:color="E8E8E8"/>
+          <w:bottom w:val="single" w:sz="6" w:space="6" w:color="E8E8E8"/>
+          <w:right w:val="single" w:sz="6" w:space="9" w:color="E8E8E8"/>
+        </w:pBdr>
+        <w:shd w:val="clear" w:color="auto" w:fill="F5F5F5"/>
+        <w:tabs>
+          <w:tab w:val="left" w:pos="916"/>
+          <w:tab w:val="left" w:pos="1832"/>
+          <w:tab w:val="left" w:pos="2748"/>
+          <w:tab w:val="left" w:pos="3664"/>
+          <w:tab w:val="left" w:pos="4580"/>
+          <w:tab w:val="left" w:pos="5496"/>
+          <w:tab w:val="left" w:pos="6412"/>
+          <w:tab w:val="left" w:pos="7328"/>
+          <w:tab w:val="left" w:pos="8244"/>
+          <w:tab w:val="left" w:pos="9160"/>
+          <w:tab w:val="left" w:pos="10076"/>
+          <w:tab w:val="left" w:pos="10992"/>
+          <w:tab w:val="left" w:pos="11908"/>
+          <w:tab w:val="left" w:pos="12824"/>
+          <w:tab w:val="left" w:pos="13740"/>
+          <w:tab w:val="left" w:pos="14656"/>
+        </w:tabs>
+        <w:spacing w:after="225" w:line="240" w:lineRule="auto"/>
+        <w:rPr>
+          <w:rFonts w:ascii="Consolas" w:eastAsia="Times New Roman" w:hAnsi="Consolas" w:cs="Courier New"/>
+          <w:color w:val="111111"/>
+          <w:sz w:val="20"/>
+          <w:szCs w:val="20"/>
+          <w:bdr w:val="none" w:sz="0" w:space="0" w:color="auto" w:frame="1"/>
+          <w:shd w:val="clear" w:color="auto" w:fill="F5F5F5"/>
+          <w:lang w:eastAsia="tr-TR"/>
+        </w:rPr>
+      </w:pPr>
+    </w:p>
+    <w:p>
+      <w:pPr>
+        <w:pBdr>
+          <w:top w:val="single" w:sz="6" w:space="6" w:color="E8E8E8"/>
+          <w:left w:val="single" w:sz="6" w:space="9" w:color="E8E8E8"/>
+          <w:bottom w:val="single" w:sz="6" w:space="6" w:color="E8E8E8"/>
+          <w:right w:val="single" w:sz="6" w:space="9" w:color="E8E8E8"/>
+        </w:pBdr>
+        <w:shd w:val="clear" w:color="auto" w:fill="F5F5F5"/>
+        <w:tabs>
+          <w:tab w:val="left" w:pos="916"/>
+          <w:tab w:val="left" w:pos="1832"/>
+          <w:tab w:val="left" w:pos="2748"/>
+          <w:tab w:val="left" w:pos="3664"/>
+          <w:tab w:val="left" w:pos="4580"/>
+          <w:tab w:val="left" w:pos="5496"/>
+          <w:tab w:val="left" w:pos="6412"/>
+          <w:tab w:val="left" w:pos="7328"/>
+          <w:tab w:val="left" w:pos="8244"/>
+          <w:tab w:val="left" w:pos="9160"/>
+          <w:tab w:val="left" w:pos="10076"/>
+          <w:tab w:val="left" w:pos="10992"/>
+          <w:tab w:val="left" w:pos="11908"/>
+          <w:tab w:val="left" w:pos="12824"/>
+          <w:tab w:val="left" w:pos="13740"/>
+          <w:tab w:val="left" w:pos="14656"/>
+        </w:tabs>
+        <w:spacing w:after="225" w:line="240" w:lineRule="auto"/>
+        <w:rPr>
+          <w:rFonts w:ascii="Consolas" w:eastAsia="Times New Roman" w:hAnsi="Consolas" w:cs="Courier New"/>
+          <w:color w:val="111111"/>
+          <w:sz w:val="20"/>
+          <w:szCs w:val="20"/>
+          <w:lang w:eastAsia="tr-TR"/>
+        </w:rPr>
+      </w:pPr>
+      <w:r>
+        <w:rPr>
+          <w:rFonts w:ascii="Consolas" w:eastAsia="Times New Roman" w:hAnsi="Consolas" w:cs="Courier New"/>
+          <w:color w:val="111111"/>
+          <w:sz w:val="20"/>
+          <w:szCs w:val="20"/>
+          <w:bdr w:val="none" w:sz="0" w:space="0" w:color="auto" w:frame="1"/>
+          <w:shd w:val="clear" w:color="auto" w:fill="F5F5F5"/>
+          <w:lang w:eastAsia="tr-TR"/>
+        </w:rPr>
+        <w:t xml:space="preserve">   initial commit</w:t>
+      </w:r>
+    </w:p>
+    <w:p>
+      <w:pPr>
+        <w:rPr>
+          <w:rFonts w:ascii="Calibri" w:eastAsia="Malgun Gothic" w:hAnsi="Calibri" w:cs="Calibri"/>
+          <w:color w:val="111111"/>
+          <w:shd w:val="clear" w:color="auto" w:fill="FDFDFD"/>
+        </w:rPr>
+      </w:pPr>
+      <w:r>
+        <w:rPr>
+          <w:rFonts w:ascii="Calibri" w:eastAsia="Malgun Gothic" w:hAnsi="Calibri" w:cs="Calibri"/>
+          <w:color w:val="111111"/>
+          <w:shd w:val="clear" w:color="auto" w:fill="FDFDFD"/>
+        </w:rPr>
+        <w:t>Here we can see the local commits, along with the commit number, author info, date, and the note from the commit - which is exactly why it’s good to use detailed messages with your commits.</w:t>
+      </w:r>
+    </w:p>
+    <w:p>
+      <w:pPr>
+        <w:rPr>
+          <w:rFonts w:ascii="Calibri" w:hAnsi="Calibri" w:cs="Calibri"/>
+        </w:rPr>
+      </w:pPr>
+    </w:p>
+    <w:p>
+      <w:pPr>
+        <w:pStyle w:val="Heading1"/>
+      </w:pPr>
+      <w:r>
+        <w:t>4-Using GitHub in a Project</w:t>
+      </w:r>
+    </w:p>
+    <w:p/>
+    <w:p>
+      <w:r>
+        <w:t>Using Github in a web browser.</w:t>
+      </w:r>
+    </w:p>
+    <w:p>
+      <w:pPr>
+        <w:pStyle w:val="ListParagraph"/>
+        <w:numPr>
+          <w:ilvl w:val="0"/>
+          <w:numId w:val="5"/>
+        </w:numPr>
+      </w:pPr>
+      <w:r>
+        <w:rPr>
+          <w:b/>
+        </w:rPr>
+        <w:t>Create a Repository</w:t>
+      </w:r>
+      <w:r>
+        <w:t>:</w:t>
+      </w:r>
+    </w:p>
+    <w:p>
+      <w:pPr>
+        <w:rPr>
+          <w:b/>
+        </w:rPr>
+      </w:pPr>
+      <w:r>
+        <w:rPr>
+          <w:b/>
+        </w:rPr>
+        <w:t xml:space="preserve">1- </w:t>
+      </w:r>
+      <w:r>
+        <w:t xml:space="preserve">go to </w:t>
+      </w:r>
+      <w:hyperlink r:id="rId9" w:history="1">
+        <w:r>
+          <w:rPr>
+            <w:rStyle w:val="Hyperlink"/>
+            <w:b/>
+          </w:rPr>
+          <w:t>https://github.com</w:t>
+        </w:r>
+      </w:hyperlink>
+    </w:p>
+    <w:p>
+      <w:pPr>
+        <w:rPr>
+          <w:b/>
+        </w:rPr>
+      </w:pPr>
+      <w:r>
+        <w:rPr>
+          <w:b/>
+        </w:rPr>
+        <w:t>2-</w:t>
+      </w:r>
+      <w:r>
+        <w:t>log in</w:t>
+      </w:r>
+    </w:p>
+    <w:p>
+      <w:pPr>
+        <w:rPr>
+          <w:b/>
+        </w:rPr>
+      </w:pPr>
+      <w:r>
+        <w:rPr>
+          <w:b/>
+        </w:rPr>
+        <w:t>3-</w:t>
+      </w:r>
+      <w:r>
+        <w:t xml:space="preserve">click + to create new repository </w:t>
+      </w:r>
+    </w:p>
+    <w:p>
+      <w:r>
+        <w:rPr>
+          <w:noProof/>
+          <w:lang w:eastAsia="tr-TR"/>
+        </w:rPr>
+        <w:lastRenderedPageBreak/>
+        <w:drawing>
+          <wp:inline distT="0" distB="0" distL="0" distR="0">
+            <wp:extent cx="5757545" cy="2914022"/>
+            <wp:effectExtent l="0" t="0" r="0" b="635"/>
+            <wp:docPr id="1" name="Picture 1" descr="C:\Users\omerk\AppData\Local\Microsoft\Windows\INetCache\Content.Word\2018-04-26 at 14-09-50.png"/>
+            <wp:cNvGraphicFramePr>
+              <a:graphicFrameLocks xmlns:a="http://schemas.openxmlformats.org/drawingml/2006/main" noChangeAspect="1"/>
+            </wp:cNvGraphicFramePr>
+            <a:graphic xmlns:a="http://schemas.openxmlformats.org/drawingml/2006/main">
+              <a:graphicData uri="http://schemas.openxmlformats.org/drawingml/2006/picture">
+                <pic:pic xmlns:pic="http://schemas.openxmlformats.org/drawingml/2006/picture">
+                  <pic:nvPicPr>
+                    <pic:cNvPr id="0" name="Picture 10" descr="C:\Users\omerk\AppData\Local\Microsoft\Windows\INetCache\Content.Word\2018-04-26 at 14-09-50.png"/>
+                    <pic:cNvPicPr>
+                      <a:picLocks noChangeAspect="1" noChangeArrowheads="1"/>
+                    </pic:cNvPicPr>
+                  </pic:nvPicPr>
+                  <pic:blipFill>
+                    <a:blip r:embed="rId10">
+                      <a:extLst>
+                        <a:ext uri="{28A0092B-C50C-407E-A947-70E740481C1C}">
+                          <a14:useLocalDpi xmlns:a14="http://schemas.microsoft.com/office/drawing/2010/main" val="0"/>
+                        </a:ext>
+                      </a:extLst>
+                    </a:blip>
+                    <a:srcRect/>
+                    <a:stretch>
+                      <a:fillRect/>
+                    </a:stretch>
+                  </pic:blipFill>
+                  <pic:spPr bwMode="auto">
+                    <a:xfrm>
+                      <a:off x="0" y="0"/>
+                      <a:ext cx="5780504" cy="2925642"/>
+                    </a:xfrm>
+                    <a:prstGeom prst="rect">
+                      <a:avLst/>
+                    </a:prstGeom>
+                    <a:noFill/>
+                    <a:ln>
+                      <a:noFill/>
+                    </a:ln>
+                  </pic:spPr>
+                </pic:pic>
+              </a:graphicData>
+            </a:graphic>
+          </wp:inline>
+        </w:drawing>
+      </w:r>
+    </w:p>
+    <w:p/>
+    <w:p>
+      <w:pPr>
+        <w:rPr>
+          <w:b/>
+        </w:rPr>
+      </w:pPr>
+      <w:r>
+        <w:rPr>
+          <w:b/>
+        </w:rPr>
+        <w:t>4-</w:t>
+      </w:r>
+      <w:r>
+        <w:t>Click initialize with README</w:t>
+      </w:r>
+    </w:p>
+    <w:p>
+      <w:pPr>
+        <w:rPr>
+          <w:b/>
+        </w:rPr>
+      </w:pPr>
+      <w:r>
+        <w:rPr>
+          <w:b/>
+        </w:rPr>
+        <w:t>5-</w:t>
+      </w:r>
+      <w:r>
+        <w:t>Click Create Repository</w:t>
+      </w:r>
+    </w:p>
+    <w:p/>
+    <w:p>
+      <w:pPr>
+        <w:pStyle w:val="ListParagraph"/>
+        <w:numPr>
+          <w:ilvl w:val="0"/>
+          <w:numId w:val="4"/>
+        </w:numPr>
+        <w:rPr>
+          <w:b/>
+        </w:rPr>
+      </w:pPr>
+      <w:r>
+        <w:rPr>
+          <w:b/>
+        </w:rPr>
+        <w:t>Create a commit</w:t>
+      </w:r>
+    </w:p>
+    <w:p>
+      <w:pPr>
+        <w:pStyle w:val="ListParagraph"/>
+        <w:rPr>
+          <w:b/>
+        </w:rPr>
+      </w:pPr>
+    </w:p>
+    <w:p>
+      <w:pPr>
+        <w:pStyle w:val="ListParagraph"/>
+      </w:pPr>
+      <w:r>
+        <w:rPr>
+          <w:b/>
+        </w:rPr>
+        <w:t>1-</w:t>
+      </w:r>
+      <w:r>
+        <w:t xml:space="preserve">click on a file </w:t>
+      </w:r>
+    </w:p>
+    <w:p>
+      <w:pPr>
+        <w:pStyle w:val="ListParagraph"/>
+      </w:pPr>
+      <w:r>
+        <w:rPr>
+          <w:b/>
+        </w:rPr>
+        <w:t>2-</w:t>
+      </w:r>
+      <w:r>
+        <w:t>edit in browser</w:t>
+      </w:r>
+    </w:p>
+    <w:p>
+      <w:pPr>
+        <w:pStyle w:val="ListParagraph"/>
+      </w:pPr>
+      <w:r>
+        <w:rPr>
+          <w:b/>
+        </w:rPr>
+        <w:t>3-</w:t>
+      </w:r>
+      <w:r>
+        <w:t>Scroll down to  “Commit changes”</w:t>
+      </w:r>
+    </w:p>
+    <w:p>
+      <w:pPr>
+        <w:pStyle w:val="ListParagraph"/>
+      </w:pPr>
+      <w:r>
+        <w:rPr>
+          <w:b/>
+        </w:rPr>
+        <w:t>4-</w:t>
+      </w:r>
+      <w:r>
+        <w:t>fill in the information describing the changes</w:t>
+      </w:r>
+    </w:p>
+    <w:p>
+      <w:pPr>
+        <w:pStyle w:val="ListParagraph"/>
+      </w:pPr>
+      <w:r>
+        <w:rPr>
+          <w:b/>
+        </w:rPr>
+        <w:t>5-</w:t>
+      </w:r>
+      <w:r>
+        <w:t>Click “Commit changes”</w:t>
+      </w:r>
+    </w:p>
+    <w:p>
+      <w:pPr>
+        <w:pStyle w:val="ListParagraph"/>
+      </w:pPr>
+    </w:p>
+    <w:p>
+      <w:pPr>
+        <w:pStyle w:val="ListParagraph"/>
+      </w:pPr>
+      <w:r>
+        <w:t>Use</w:t>
+      </w:r>
+      <w:r>
+        <w:t>ing</w:t>
+      </w:r>
+      <w:r>
+        <w:t xml:space="preserve"> Git</w:t>
+      </w:r>
+      <w:r>
+        <w:t>hub</w:t>
+      </w:r>
+      <w:r>
+        <w:t xml:space="preserve"> in a GU</w:t>
+      </w:r>
+      <w:r>
+        <w:t>I application</w:t>
+      </w:r>
+      <w:r>
+        <w:t xml:space="preserve">: </w:t>
+      </w:r>
+    </w:p>
+    <w:p>
+      <w:pPr>
+        <w:pStyle w:val="ListParagraph"/>
+      </w:pPr>
+    </w:p>
+    <w:p>
+      <w:pPr>
+        <w:pStyle w:val="ListParagraph"/>
+        <w:numPr>
+          <w:ilvl w:val="0"/>
+          <w:numId w:val="4"/>
+        </w:numPr>
+        <w:rPr>
+          <w:b/>
+        </w:rPr>
+      </w:pPr>
+      <w:r>
+        <w:rPr>
+          <w:b/>
+        </w:rPr>
+        <w:t>Create repository</w:t>
+      </w:r>
+    </w:p>
+    <w:p>
+      <w:pPr>
+        <w:pStyle w:val="ListParagraph"/>
+      </w:pPr>
+      <w:r>
+        <w:rPr>
+          <w:b/>
+        </w:rPr>
+        <w:t>1-</w:t>
+      </w:r>
+      <w:r>
+        <w:t xml:space="preserve"> Click file , then chose “new repository” or “clone repository”</w:t>
+      </w:r>
+      <w:r>
+        <w:t xml:space="preserve"> </w:t>
+      </w:r>
+    </w:p>
+    <w:p>
+      <w:pPr>
+        <w:pStyle w:val="ListParagraph"/>
+      </w:pPr>
+      <w:r>
+        <w:pict>
+          <v:shape id="_x0000_i1029" type="#_x0000_t75" style="width:453.35pt;height:170.9pt">
+            <v:imagedata r:id="rId11" o:title="2018-04-26 at 14-59-30"/>
+          </v:shape>
+        </w:pict>
+      </w:r>
+    </w:p>
+    <w:p>
+      <w:pPr>
+        <w:pStyle w:val="ListParagraph"/>
+      </w:pPr>
+    </w:p>
+    <w:p>
+      <w:pPr>
+        <w:pStyle w:val="ListParagraph"/>
+      </w:pPr>
+      <w:r>
+        <w:rPr>
+          <w:b/>
+        </w:rPr>
+        <w:lastRenderedPageBreak/>
+        <w:t>2-</w:t>
+      </w:r>
+      <w:r>
+        <w:t xml:space="preserve"> Choose your repository from the list</w:t>
+      </w:r>
+    </w:p>
+    <w:p>
+      <w:pPr>
+        <w:pStyle w:val="ListParagraph"/>
+      </w:pPr>
+      <w:r>
+        <w:rPr>
+          <w:b/>
+        </w:rPr>
+        <w:t>3-</w:t>
+      </w:r>
+      <w:r>
+        <w:t xml:space="preserve"> Choose dire</w:t>
+      </w:r>
+      <w:r>
+        <w:t>ctory to save in (leave default)</w:t>
+      </w:r>
+    </w:p>
+    <w:p>
+      <w:pPr>
+        <w:pStyle w:val="ListParagraph"/>
+      </w:pPr>
+    </w:p>
+    <w:p>
+      <w:pPr>
+        <w:pStyle w:val="ListParagraph"/>
+        <w:numPr>
+          <w:ilvl w:val="0"/>
+          <w:numId w:val="4"/>
+        </w:numPr>
+        <w:rPr>
+          <w:b/>
+        </w:rPr>
+      </w:pPr>
+      <w:r>
+        <w:rPr>
+          <w:b/>
+        </w:rPr>
+        <w:t xml:space="preserve">Create a commit: </w:t>
+      </w:r>
+    </w:p>
+    <w:p>
+      <w:pPr>
+        <w:pStyle w:val="ListParagraph"/>
+      </w:pPr>
+      <w:r>
+        <w:rPr>
+          <w:b/>
+        </w:rPr>
+        <w:t>1-</w:t>
+      </w:r>
+      <w:r>
+        <w:t xml:space="preserve"> Open the folder </w:t>
+      </w:r>
+    </w:p>
+    <w:p>
+      <w:pPr>
+        <w:pStyle w:val="ListParagraph"/>
+      </w:pPr>
+      <w:r>
+        <w:rPr>
+          <w:b/>
+        </w:rPr>
+        <w:t>3-</w:t>
+      </w:r>
+      <w:r>
+        <w:t xml:space="preserve"> Change the a</w:t>
+      </w:r>
+      <w:r>
+        <w:t xml:space="preserve"> file</w:t>
+      </w:r>
+    </w:p>
+    <w:p>
+      <w:pPr>
+        <w:pStyle w:val="ListParagraph"/>
+      </w:pPr>
+      <w:r>
+        <w:rPr>
+          <w:b/>
+        </w:rPr>
+        <w:t>4-</w:t>
+      </w:r>
+      <w:r>
+        <w:t xml:space="preserve"> Check changes on Github app</w:t>
+      </w:r>
+    </w:p>
+    <w:p>
+      <w:pPr>
+        <w:pStyle w:val="ListParagraph"/>
+      </w:pPr>
+      <w:r>
+        <w:t xml:space="preserve"> </w:t>
+      </w:r>
+    </w:p>
+    <w:p>
+      <w:pPr>
+        <w:pStyle w:val="ListParagraph"/>
+      </w:pPr>
+      <w:r>
+        <w:pict>
+          <v:shape id="_x0000_i1030" type="#_x0000_t75" style="width:186.75pt;height:490.55pt">
+            <v:imagedata r:id="rId12" o:title="2018-04-26 at 15-06-22"/>
+          </v:shape>
+        </w:pict>
+      </w:r>
+    </w:p>
+    <w:p>
+      <w:pPr>
+        <w:pStyle w:val="ListParagraph"/>
+      </w:pPr>
+    </w:p>
+    <w:p>
+      <w:pPr>
+        <w:pStyle w:val="ListParagraph"/>
+      </w:pPr>
+      <w:r>
+        <w:rPr>
+          <w:b/>
+        </w:rPr>
+        <w:t>5-</w:t>
+      </w:r>
+      <w:r>
+        <w:t xml:space="preserve">Create a Commit message </w:t>
+      </w:r>
+    </w:p>
+    <w:p>
+      <w:pPr>
+        <w:pStyle w:val="ListParagraph"/>
+      </w:pPr>
+      <w:r>
+        <w:lastRenderedPageBreak/>
+        <w:pict>
+          <v:shape id="_x0000_i1031" type="#_x0000_t75" style="width:185.95pt;height:136.9pt">
+            <v:imagedata r:id="rId13" o:title="2018-04-26 at 15-05-56"/>
+          </v:shape>
+        </w:pict>
+      </w:r>
       <w:bookmarkStart w:id="0" w:name="_GoBack"/>
       <w:bookmarkEnd w:id="0"/>
+    </w:p>
+    <w:p>
+      <w:pPr>
+        <w:pStyle w:val="ListParagraph"/>
+      </w:pPr>
+    </w:p>
+    <w:p>
+      <w:pPr>
+        <w:pStyle w:val="ListParagraph"/>
+      </w:pPr>
+      <w:r>
+        <w:rPr>
+          <w:b/>
+        </w:rPr>
+        <w:t>6-</w:t>
+      </w:r>
+      <w:r>
+        <w:t xml:space="preserve">Click "Commit to master" Sync: </w:t>
+      </w:r>
+    </w:p>
+    <w:p>
+      <w:pPr>
+        <w:pStyle w:val="ListParagraph"/>
+      </w:pPr>
+      <w:r>
+        <w:rPr>
+          <w:b/>
+        </w:rPr>
+        <w:t>7-</w:t>
+      </w:r>
+      <w:r>
+        <w:t xml:space="preserve"> Click Sync button (this pushes our local changes to the GitHub, plus pulls any updates from the web version)</w:t>
+      </w:r>
     </w:p>
     <w:sectPr>
       <w:pgSz w:w="11906" w:h="16838"/>
@@ -211,6 +1739,663 @@
     </w:sectPr>
   </w:body>
 </w:document>
+</file>
+
+<file path=word/numbering.xml><?xml version="1.0" encoding="utf-8"?>
+<w:numbering xmlns:wpc="http://schemas.microsoft.com/office/word/2010/wordprocessingCanvas" xmlns:mc="http://schemas.openxmlformats.org/markup-compatibility/2006" xmlns:o="urn:schemas-microsoft-com:office:office" xmlns:r="http://schemas.openxmlformats.org/officeDocument/2006/relationships" xmlns:m="http://schemas.openxmlformats.org/officeDocument/2006/math" xmlns:v="urn:schemas-microsoft-com:vml" xmlns:wp14="http://schemas.microsoft.com/office/word/2010/wordprocessingDrawing" xmlns:wp="http://schemas.openxmlformats.org/drawingml/2006/wordprocessingDrawing" xmlns:w10="urn:schemas-microsoft-com:office:word" xmlns:w="http://schemas.openxmlformats.org/wordprocessingml/2006/main" xmlns:w14="http://schemas.microsoft.com/office/word/2010/wordml" xmlns:w15="http://schemas.microsoft.com/office/word/2012/wordml" xmlns:wpg="http://schemas.microsoft.com/office/word/2010/wordprocessingGroup" xmlns:wpi="http://schemas.microsoft.com/office/word/2010/wordprocessingInk" xmlns:wne="http://schemas.microsoft.com/office/word/2006/wordml" xmlns:wps="http://schemas.microsoft.com/office/word/2010/wordprocessingShape" mc:Ignorable="w14 w15 wp14">
+  <w:abstractNum w:abstractNumId="0">
+    <w:nsid w:val="23E07BCD"/>
+    <w:multiLevelType w:val="multilevel"/>
+    <w:tmpl w:val="7A8CBD2C"/>
+    <w:lvl w:ilvl="0">
+      <w:start w:val="1"/>
+      <w:numFmt w:val="bullet"/>
+      <w:lvlText w:val=""/>
+      <w:lvlJc w:val="left"/>
+      <w:pPr>
+        <w:tabs>
+          <w:tab w:val="num" w:pos="720"/>
+        </w:tabs>
+        <w:ind w:left="720" w:hanging="360"/>
+      </w:pPr>
+      <w:rPr>
+        <w:rFonts w:ascii="Symbol" w:hAnsi="Symbol" w:hint="default"/>
+        <w:sz w:val="20"/>
+      </w:rPr>
+    </w:lvl>
+    <w:lvl w:ilvl="1" w:tentative="1">
+      <w:start w:val="1"/>
+      <w:numFmt w:val="bullet"/>
+      <w:lvlText w:val="o"/>
+      <w:lvlJc w:val="left"/>
+      <w:pPr>
+        <w:tabs>
+          <w:tab w:val="num" w:pos="1440"/>
+        </w:tabs>
+        <w:ind w:left="1440" w:hanging="360"/>
+      </w:pPr>
+      <w:rPr>
+        <w:rFonts w:ascii="Courier New" w:hAnsi="Courier New" w:hint="default"/>
+        <w:sz w:val="20"/>
+      </w:rPr>
+    </w:lvl>
+    <w:lvl w:ilvl="2" w:tentative="1">
+      <w:start w:val="1"/>
+      <w:numFmt w:val="bullet"/>
+      <w:lvlText w:val=""/>
+      <w:lvlJc w:val="left"/>
+      <w:pPr>
+        <w:tabs>
+          <w:tab w:val="num" w:pos="2160"/>
+        </w:tabs>
+        <w:ind w:left="2160" w:hanging="360"/>
+      </w:pPr>
+      <w:rPr>
+        <w:rFonts w:ascii="Wingdings" w:hAnsi="Wingdings" w:hint="default"/>
+        <w:sz w:val="20"/>
+      </w:rPr>
+    </w:lvl>
+    <w:lvl w:ilvl="3" w:tentative="1">
+      <w:start w:val="1"/>
+      <w:numFmt w:val="bullet"/>
+      <w:lvlText w:val=""/>
+      <w:lvlJc w:val="left"/>
+      <w:pPr>
+        <w:tabs>
+          <w:tab w:val="num" w:pos="2880"/>
+        </w:tabs>
+        <w:ind w:left="2880" w:hanging="360"/>
+      </w:pPr>
+      <w:rPr>
+        <w:rFonts w:ascii="Wingdings" w:hAnsi="Wingdings" w:hint="default"/>
+        <w:sz w:val="20"/>
+      </w:rPr>
+    </w:lvl>
+    <w:lvl w:ilvl="4" w:tentative="1">
+      <w:start w:val="1"/>
+      <w:numFmt w:val="bullet"/>
+      <w:lvlText w:val=""/>
+      <w:lvlJc w:val="left"/>
+      <w:pPr>
+        <w:tabs>
+          <w:tab w:val="num" w:pos="3600"/>
+        </w:tabs>
+        <w:ind w:left="3600" w:hanging="360"/>
+      </w:pPr>
+      <w:rPr>
+        <w:rFonts w:ascii="Wingdings" w:hAnsi="Wingdings" w:hint="default"/>
+        <w:sz w:val="20"/>
+      </w:rPr>
+    </w:lvl>
+    <w:lvl w:ilvl="5" w:tentative="1">
+      <w:start w:val="1"/>
+      <w:numFmt w:val="bullet"/>
+      <w:lvlText w:val=""/>
+      <w:lvlJc w:val="left"/>
+      <w:pPr>
+        <w:tabs>
+          <w:tab w:val="num" w:pos="4320"/>
+        </w:tabs>
+        <w:ind w:left="4320" w:hanging="360"/>
+      </w:pPr>
+      <w:rPr>
+        <w:rFonts w:ascii="Wingdings" w:hAnsi="Wingdings" w:hint="default"/>
+        <w:sz w:val="20"/>
+      </w:rPr>
+    </w:lvl>
+    <w:lvl w:ilvl="6" w:tentative="1">
+      <w:start w:val="1"/>
+      <w:numFmt w:val="bullet"/>
+      <w:lvlText w:val=""/>
+      <w:lvlJc w:val="left"/>
+      <w:pPr>
+        <w:tabs>
+          <w:tab w:val="num" w:pos="5040"/>
+        </w:tabs>
+        <w:ind w:left="5040" w:hanging="360"/>
+      </w:pPr>
+      <w:rPr>
+        <w:rFonts w:ascii="Wingdings" w:hAnsi="Wingdings" w:hint="default"/>
+        <w:sz w:val="20"/>
+      </w:rPr>
+    </w:lvl>
+    <w:lvl w:ilvl="7" w:tentative="1">
+      <w:start w:val="1"/>
+      <w:numFmt w:val="bullet"/>
+      <w:lvlText w:val=""/>
+      <w:lvlJc w:val="left"/>
+      <w:pPr>
+        <w:tabs>
+          <w:tab w:val="num" w:pos="5760"/>
+        </w:tabs>
+        <w:ind w:left="5760" w:hanging="360"/>
+      </w:pPr>
+      <w:rPr>
+        <w:rFonts w:ascii="Wingdings" w:hAnsi="Wingdings" w:hint="default"/>
+        <w:sz w:val="20"/>
+      </w:rPr>
+    </w:lvl>
+    <w:lvl w:ilvl="8" w:tentative="1">
+      <w:start w:val="1"/>
+      <w:numFmt w:val="bullet"/>
+      <w:lvlText w:val=""/>
+      <w:lvlJc w:val="left"/>
+      <w:pPr>
+        <w:tabs>
+          <w:tab w:val="num" w:pos="6480"/>
+        </w:tabs>
+        <w:ind w:left="6480" w:hanging="360"/>
+      </w:pPr>
+      <w:rPr>
+        <w:rFonts w:ascii="Wingdings" w:hAnsi="Wingdings" w:hint="default"/>
+        <w:sz w:val="20"/>
+      </w:rPr>
+    </w:lvl>
+  </w:abstractNum>
+  <w:abstractNum w:abstractNumId="1">
+    <w:nsid w:val="2CAA2C31"/>
+    <w:multiLevelType w:val="hybridMultilevel"/>
+    <w:tmpl w:val="898AF528"/>
+    <w:lvl w:ilvl="0" w:tplc="FD566FA4">
+      <w:start w:val="5"/>
+      <w:numFmt w:val="bullet"/>
+      <w:lvlText w:val=""/>
+      <w:lvlJc w:val="left"/>
+      <w:pPr>
+        <w:ind w:left="720" w:hanging="360"/>
+      </w:pPr>
+      <w:rPr>
+        <w:rFonts w:ascii="Symbol" w:eastAsiaTheme="minorHAnsi" w:hAnsi="Symbol" w:cstheme="minorBidi" w:hint="default"/>
+      </w:rPr>
+    </w:lvl>
+    <w:lvl w:ilvl="1" w:tplc="041F0003" w:tentative="1">
+      <w:start w:val="1"/>
+      <w:numFmt w:val="bullet"/>
+      <w:lvlText w:val="o"/>
+      <w:lvlJc w:val="left"/>
+      <w:pPr>
+        <w:ind w:left="1440" w:hanging="360"/>
+      </w:pPr>
+      <w:rPr>
+        <w:rFonts w:ascii="Courier New" w:hAnsi="Courier New" w:cs="Courier New" w:hint="default"/>
+      </w:rPr>
+    </w:lvl>
+    <w:lvl w:ilvl="2" w:tplc="041F0005" w:tentative="1">
+      <w:start w:val="1"/>
+      <w:numFmt w:val="bullet"/>
+      <w:lvlText w:val=""/>
+      <w:lvlJc w:val="left"/>
+      <w:pPr>
+        <w:ind w:left="2160" w:hanging="360"/>
+      </w:pPr>
+      <w:rPr>
+        <w:rFonts w:ascii="Wingdings" w:hAnsi="Wingdings" w:hint="default"/>
+      </w:rPr>
+    </w:lvl>
+    <w:lvl w:ilvl="3" w:tplc="041F0001" w:tentative="1">
+      <w:start w:val="1"/>
+      <w:numFmt w:val="bullet"/>
+      <w:lvlText w:val=""/>
+      <w:lvlJc w:val="left"/>
+      <w:pPr>
+        <w:ind w:left="2880" w:hanging="360"/>
+      </w:pPr>
+      <w:rPr>
+        <w:rFonts w:ascii="Symbol" w:hAnsi="Symbol" w:hint="default"/>
+      </w:rPr>
+    </w:lvl>
+    <w:lvl w:ilvl="4" w:tplc="041F0003" w:tentative="1">
+      <w:start w:val="1"/>
+      <w:numFmt w:val="bullet"/>
+      <w:lvlText w:val="o"/>
+      <w:lvlJc w:val="left"/>
+      <w:pPr>
+        <w:ind w:left="3600" w:hanging="360"/>
+      </w:pPr>
+      <w:rPr>
+        <w:rFonts w:ascii="Courier New" w:hAnsi="Courier New" w:cs="Courier New" w:hint="default"/>
+      </w:rPr>
+    </w:lvl>
+    <w:lvl w:ilvl="5" w:tplc="041F0005" w:tentative="1">
+      <w:start w:val="1"/>
+      <w:numFmt w:val="bullet"/>
+      <w:lvlText w:val=""/>
+      <w:lvlJc w:val="left"/>
+      <w:pPr>
+        <w:ind w:left="4320" w:hanging="360"/>
+      </w:pPr>
+      <w:rPr>
+        <w:rFonts w:ascii="Wingdings" w:hAnsi="Wingdings" w:hint="default"/>
+      </w:rPr>
+    </w:lvl>
+    <w:lvl w:ilvl="6" w:tplc="041F0001" w:tentative="1">
+      <w:start w:val="1"/>
+      <w:numFmt w:val="bullet"/>
+      <w:lvlText w:val=""/>
+      <w:lvlJc w:val="left"/>
+      <w:pPr>
+        <w:ind w:left="5040" w:hanging="360"/>
+      </w:pPr>
+      <w:rPr>
+        <w:rFonts w:ascii="Symbol" w:hAnsi="Symbol" w:hint="default"/>
+      </w:rPr>
+    </w:lvl>
+    <w:lvl w:ilvl="7" w:tplc="041F0003" w:tentative="1">
+      <w:start w:val="1"/>
+      <w:numFmt w:val="bullet"/>
+      <w:lvlText w:val="o"/>
+      <w:lvlJc w:val="left"/>
+      <w:pPr>
+        <w:ind w:left="5760" w:hanging="360"/>
+      </w:pPr>
+      <w:rPr>
+        <w:rFonts w:ascii="Courier New" w:hAnsi="Courier New" w:cs="Courier New" w:hint="default"/>
+      </w:rPr>
+    </w:lvl>
+    <w:lvl w:ilvl="8" w:tplc="041F0005" w:tentative="1">
+      <w:start w:val="1"/>
+      <w:numFmt w:val="bullet"/>
+      <w:lvlText w:val=""/>
+      <w:lvlJc w:val="left"/>
+      <w:pPr>
+        <w:ind w:left="6480" w:hanging="360"/>
+      </w:pPr>
+      <w:rPr>
+        <w:rFonts w:ascii="Wingdings" w:hAnsi="Wingdings" w:hint="default"/>
+      </w:rPr>
+    </w:lvl>
+  </w:abstractNum>
+  <w:abstractNum w:abstractNumId="2">
+    <w:nsid w:val="5F3138B8"/>
+    <w:multiLevelType w:val="hybridMultilevel"/>
+    <w:tmpl w:val="68340728"/>
+    <w:lvl w:ilvl="0" w:tplc="AB4AE436">
+      <w:start w:val="5"/>
+      <w:numFmt w:val="bullet"/>
+      <w:lvlText w:val=""/>
+      <w:lvlJc w:val="left"/>
+      <w:pPr>
+        <w:ind w:left="720" w:hanging="360"/>
+      </w:pPr>
+      <w:rPr>
+        <w:rFonts w:ascii="Symbol" w:eastAsiaTheme="minorHAnsi" w:hAnsi="Symbol" w:cstheme="minorBidi" w:hint="default"/>
+      </w:rPr>
+    </w:lvl>
+    <w:lvl w:ilvl="1" w:tplc="041F0003" w:tentative="1">
+      <w:start w:val="1"/>
+      <w:numFmt w:val="bullet"/>
+      <w:lvlText w:val="o"/>
+      <w:lvlJc w:val="left"/>
+      <w:pPr>
+        <w:ind w:left="1440" w:hanging="360"/>
+      </w:pPr>
+      <w:rPr>
+        <w:rFonts w:ascii="Courier New" w:hAnsi="Courier New" w:cs="Courier New" w:hint="default"/>
+      </w:rPr>
+    </w:lvl>
+    <w:lvl w:ilvl="2" w:tplc="041F0005" w:tentative="1">
+      <w:start w:val="1"/>
+      <w:numFmt w:val="bullet"/>
+      <w:lvlText w:val=""/>
+      <w:lvlJc w:val="left"/>
+      <w:pPr>
+        <w:ind w:left="2160" w:hanging="360"/>
+      </w:pPr>
+      <w:rPr>
+        <w:rFonts w:ascii="Wingdings" w:hAnsi="Wingdings" w:hint="default"/>
+      </w:rPr>
+    </w:lvl>
+    <w:lvl w:ilvl="3" w:tplc="041F0001" w:tentative="1">
+      <w:start w:val="1"/>
+      <w:numFmt w:val="bullet"/>
+      <w:lvlText w:val=""/>
+      <w:lvlJc w:val="left"/>
+      <w:pPr>
+        <w:ind w:left="2880" w:hanging="360"/>
+      </w:pPr>
+      <w:rPr>
+        <w:rFonts w:ascii="Symbol" w:hAnsi="Symbol" w:hint="default"/>
+      </w:rPr>
+    </w:lvl>
+    <w:lvl w:ilvl="4" w:tplc="041F0003" w:tentative="1">
+      <w:start w:val="1"/>
+      <w:numFmt w:val="bullet"/>
+      <w:lvlText w:val="o"/>
+      <w:lvlJc w:val="left"/>
+      <w:pPr>
+        <w:ind w:left="3600" w:hanging="360"/>
+      </w:pPr>
+      <w:rPr>
+        <w:rFonts w:ascii="Courier New" w:hAnsi="Courier New" w:cs="Courier New" w:hint="default"/>
+      </w:rPr>
+    </w:lvl>
+    <w:lvl w:ilvl="5" w:tplc="041F0005" w:tentative="1">
+      <w:start w:val="1"/>
+      <w:numFmt w:val="bullet"/>
+      <w:lvlText w:val=""/>
+      <w:lvlJc w:val="left"/>
+      <w:pPr>
+        <w:ind w:left="4320" w:hanging="360"/>
+      </w:pPr>
+      <w:rPr>
+        <w:rFonts w:ascii="Wingdings" w:hAnsi="Wingdings" w:hint="default"/>
+      </w:rPr>
+    </w:lvl>
+    <w:lvl w:ilvl="6" w:tplc="041F0001" w:tentative="1">
+      <w:start w:val="1"/>
+      <w:numFmt w:val="bullet"/>
+      <w:lvlText w:val=""/>
+      <w:lvlJc w:val="left"/>
+      <w:pPr>
+        <w:ind w:left="5040" w:hanging="360"/>
+      </w:pPr>
+      <w:rPr>
+        <w:rFonts w:ascii="Symbol" w:hAnsi="Symbol" w:hint="default"/>
+      </w:rPr>
+    </w:lvl>
+    <w:lvl w:ilvl="7" w:tplc="041F0003" w:tentative="1">
+      <w:start w:val="1"/>
+      <w:numFmt w:val="bullet"/>
+      <w:lvlText w:val="o"/>
+      <w:lvlJc w:val="left"/>
+      <w:pPr>
+        <w:ind w:left="5760" w:hanging="360"/>
+      </w:pPr>
+      <w:rPr>
+        <w:rFonts w:ascii="Courier New" w:hAnsi="Courier New" w:cs="Courier New" w:hint="default"/>
+      </w:rPr>
+    </w:lvl>
+    <w:lvl w:ilvl="8" w:tplc="041F0005" w:tentative="1">
+      <w:start w:val="1"/>
+      <w:numFmt w:val="bullet"/>
+      <w:lvlText w:val=""/>
+      <w:lvlJc w:val="left"/>
+      <w:pPr>
+        <w:ind w:left="6480" w:hanging="360"/>
+      </w:pPr>
+      <w:rPr>
+        <w:rFonts w:ascii="Wingdings" w:hAnsi="Wingdings" w:hint="default"/>
+      </w:rPr>
+    </w:lvl>
+  </w:abstractNum>
+  <w:abstractNum w:abstractNumId="3">
+    <w:nsid w:val="602E0762"/>
+    <w:multiLevelType w:val="hybridMultilevel"/>
+    <w:tmpl w:val="DEFAADA0"/>
+    <w:lvl w:ilvl="0" w:tplc="3CCCE6C0">
+      <w:start w:val="5"/>
+      <w:numFmt w:val="bullet"/>
+      <w:lvlText w:val=""/>
+      <w:lvlJc w:val="left"/>
+      <w:pPr>
+        <w:ind w:left="720" w:hanging="360"/>
+      </w:pPr>
+      <w:rPr>
+        <w:rFonts w:ascii="Symbol" w:eastAsiaTheme="minorHAnsi" w:hAnsi="Symbol" w:cstheme="minorBidi" w:hint="default"/>
+      </w:rPr>
+    </w:lvl>
+    <w:lvl w:ilvl="1" w:tplc="041F0003" w:tentative="1">
+      <w:start w:val="1"/>
+      <w:numFmt w:val="bullet"/>
+      <w:lvlText w:val="o"/>
+      <w:lvlJc w:val="left"/>
+      <w:pPr>
+        <w:ind w:left="1440" w:hanging="360"/>
+      </w:pPr>
+      <w:rPr>
+        <w:rFonts w:ascii="Courier New" w:hAnsi="Courier New" w:cs="Courier New" w:hint="default"/>
+      </w:rPr>
+    </w:lvl>
+    <w:lvl w:ilvl="2" w:tplc="041F0005" w:tentative="1">
+      <w:start w:val="1"/>
+      <w:numFmt w:val="bullet"/>
+      <w:lvlText w:val=""/>
+      <w:lvlJc w:val="left"/>
+      <w:pPr>
+        <w:ind w:left="2160" w:hanging="360"/>
+      </w:pPr>
+      <w:rPr>
+        <w:rFonts w:ascii="Wingdings" w:hAnsi="Wingdings" w:hint="default"/>
+      </w:rPr>
+    </w:lvl>
+    <w:lvl w:ilvl="3" w:tplc="041F0001" w:tentative="1">
+      <w:start w:val="1"/>
+      <w:numFmt w:val="bullet"/>
+      <w:lvlText w:val=""/>
+      <w:lvlJc w:val="left"/>
+      <w:pPr>
+        <w:ind w:left="2880" w:hanging="360"/>
+      </w:pPr>
+      <w:rPr>
+        <w:rFonts w:ascii="Symbol" w:hAnsi="Symbol" w:hint="default"/>
+      </w:rPr>
+    </w:lvl>
+    <w:lvl w:ilvl="4" w:tplc="041F0003" w:tentative="1">
+      <w:start w:val="1"/>
+      <w:numFmt w:val="bullet"/>
+      <w:lvlText w:val="o"/>
+      <w:lvlJc w:val="left"/>
+      <w:pPr>
+        <w:ind w:left="3600" w:hanging="360"/>
+      </w:pPr>
+      <w:rPr>
+        <w:rFonts w:ascii="Courier New" w:hAnsi="Courier New" w:cs="Courier New" w:hint="default"/>
+      </w:rPr>
+    </w:lvl>
+    <w:lvl w:ilvl="5" w:tplc="041F0005" w:tentative="1">
+      <w:start w:val="1"/>
+      <w:numFmt w:val="bullet"/>
+      <w:lvlText w:val=""/>
+      <w:lvlJc w:val="left"/>
+      <w:pPr>
+        <w:ind w:left="4320" w:hanging="360"/>
+      </w:pPr>
+      <w:rPr>
+        <w:rFonts w:ascii="Wingdings" w:hAnsi="Wingdings" w:hint="default"/>
+      </w:rPr>
+    </w:lvl>
+    <w:lvl w:ilvl="6" w:tplc="041F0001" w:tentative="1">
+      <w:start w:val="1"/>
+      <w:numFmt w:val="bullet"/>
+      <w:lvlText w:val=""/>
+      <w:lvlJc w:val="left"/>
+      <w:pPr>
+        <w:ind w:left="5040" w:hanging="360"/>
+      </w:pPr>
+      <w:rPr>
+        <w:rFonts w:ascii="Symbol" w:hAnsi="Symbol" w:hint="default"/>
+      </w:rPr>
+    </w:lvl>
+    <w:lvl w:ilvl="7" w:tplc="041F0003" w:tentative="1">
+      <w:start w:val="1"/>
+      <w:numFmt w:val="bullet"/>
+      <w:lvlText w:val="o"/>
+      <w:lvlJc w:val="left"/>
+      <w:pPr>
+        <w:ind w:left="5760" w:hanging="360"/>
+      </w:pPr>
+      <w:rPr>
+        <w:rFonts w:ascii="Courier New" w:hAnsi="Courier New" w:cs="Courier New" w:hint="default"/>
+      </w:rPr>
+    </w:lvl>
+    <w:lvl w:ilvl="8" w:tplc="041F0005" w:tentative="1">
+      <w:start w:val="1"/>
+      <w:numFmt w:val="bullet"/>
+      <w:lvlText w:val=""/>
+      <w:lvlJc w:val="left"/>
+      <w:pPr>
+        <w:ind w:left="6480" w:hanging="360"/>
+      </w:pPr>
+      <w:rPr>
+        <w:rFonts w:ascii="Wingdings" w:hAnsi="Wingdings" w:hint="default"/>
+      </w:rPr>
+    </w:lvl>
+  </w:abstractNum>
+  <w:abstractNum w:abstractNumId="4">
+    <w:nsid w:val="7AE62556"/>
+    <w:multiLevelType w:val="multilevel"/>
+    <w:tmpl w:val="3E5824E2"/>
+    <w:lvl w:ilvl="0">
+      <w:start w:val="1"/>
+      <w:numFmt w:val="bullet"/>
+      <w:lvlText w:val=""/>
+      <w:lvlJc w:val="left"/>
+      <w:pPr>
+        <w:tabs>
+          <w:tab w:val="num" w:pos="720"/>
+        </w:tabs>
+        <w:ind w:left="720" w:hanging="360"/>
+      </w:pPr>
+      <w:rPr>
+        <w:rFonts w:ascii="Symbol" w:hAnsi="Symbol" w:hint="default"/>
+        <w:sz w:val="20"/>
+      </w:rPr>
+    </w:lvl>
+    <w:lvl w:ilvl="1" w:tentative="1">
+      <w:start w:val="1"/>
+      <w:numFmt w:val="bullet"/>
+      <w:lvlText w:val="o"/>
+      <w:lvlJc w:val="left"/>
+      <w:pPr>
+        <w:tabs>
+          <w:tab w:val="num" w:pos="1440"/>
+        </w:tabs>
+        <w:ind w:left="1440" w:hanging="360"/>
+      </w:pPr>
+      <w:rPr>
+        <w:rFonts w:ascii="Courier New" w:hAnsi="Courier New" w:hint="default"/>
+        <w:sz w:val="20"/>
+      </w:rPr>
+    </w:lvl>
+    <w:lvl w:ilvl="2" w:tentative="1">
+      <w:start w:val="1"/>
+      <w:numFmt w:val="bullet"/>
+      <w:lvlText w:val=""/>
+      <w:lvlJc w:val="left"/>
+      <w:pPr>
+        <w:tabs>
+          <w:tab w:val="num" w:pos="2160"/>
+        </w:tabs>
+        <w:ind w:left="2160" w:hanging="360"/>
+      </w:pPr>
+      <w:rPr>
+        <w:rFonts w:ascii="Wingdings" w:hAnsi="Wingdings" w:hint="default"/>
+        <w:sz w:val="20"/>
+      </w:rPr>
+    </w:lvl>
+    <w:lvl w:ilvl="3" w:tentative="1">
+      <w:start w:val="1"/>
+      <w:numFmt w:val="bullet"/>
+      <w:lvlText w:val=""/>
+      <w:lvlJc w:val="left"/>
+      <w:pPr>
+        <w:tabs>
+          <w:tab w:val="num" w:pos="2880"/>
+        </w:tabs>
+        <w:ind w:left="2880" w:hanging="360"/>
+      </w:pPr>
+      <w:rPr>
+        <w:rFonts w:ascii="Wingdings" w:hAnsi="Wingdings" w:hint="default"/>
+        <w:sz w:val="20"/>
+      </w:rPr>
+    </w:lvl>
+    <w:lvl w:ilvl="4" w:tentative="1">
+      <w:start w:val="1"/>
+      <w:numFmt w:val="bullet"/>
+      <w:lvlText w:val=""/>
+      <w:lvlJc w:val="left"/>
+      <w:pPr>
+        <w:tabs>
+          <w:tab w:val="num" w:pos="3600"/>
+        </w:tabs>
+        <w:ind w:left="3600" w:hanging="360"/>
+      </w:pPr>
+      <w:rPr>
+        <w:rFonts w:ascii="Wingdings" w:hAnsi="Wingdings" w:hint="default"/>
+        <w:sz w:val="20"/>
+      </w:rPr>
+    </w:lvl>
+    <w:lvl w:ilvl="5" w:tentative="1">
+      <w:start w:val="1"/>
+      <w:numFmt w:val="bullet"/>
+      <w:lvlText w:val=""/>
+      <w:lvlJc w:val="left"/>
+      <w:pPr>
+        <w:tabs>
+          <w:tab w:val="num" w:pos="4320"/>
+        </w:tabs>
+        <w:ind w:left="4320" w:hanging="360"/>
+      </w:pPr>
+      <w:rPr>
+        <w:rFonts w:ascii="Wingdings" w:hAnsi="Wingdings" w:hint="default"/>
+        <w:sz w:val="20"/>
+      </w:rPr>
+    </w:lvl>
+    <w:lvl w:ilvl="6" w:tentative="1">
+      <w:start w:val="1"/>
+      <w:numFmt w:val="bullet"/>
+      <w:lvlText w:val=""/>
+      <w:lvlJc w:val="left"/>
+      <w:pPr>
+        <w:tabs>
+          <w:tab w:val="num" w:pos="5040"/>
+        </w:tabs>
+        <w:ind w:left="5040" w:hanging="360"/>
+      </w:pPr>
+      <w:rPr>
+        <w:rFonts w:ascii="Wingdings" w:hAnsi="Wingdings" w:hint="default"/>
+        <w:sz w:val="20"/>
+      </w:rPr>
+    </w:lvl>
+    <w:lvl w:ilvl="7" w:tentative="1">
+      <w:start w:val="1"/>
+      <w:numFmt w:val="bullet"/>
+      <w:lvlText w:val=""/>
+      <w:lvlJc w:val="left"/>
+      <w:pPr>
+        <w:tabs>
+          <w:tab w:val="num" w:pos="5760"/>
+        </w:tabs>
+        <w:ind w:left="5760" w:hanging="360"/>
+      </w:pPr>
+      <w:rPr>
+        <w:rFonts w:ascii="Wingdings" w:hAnsi="Wingdings" w:hint="default"/>
+        <w:sz w:val="20"/>
+      </w:rPr>
+    </w:lvl>
+    <w:lvl w:ilvl="8" w:tentative="1">
+      <w:start w:val="1"/>
+      <w:numFmt w:val="bullet"/>
+      <w:lvlText w:val=""/>
+      <w:lvlJc w:val="left"/>
+      <w:pPr>
+        <w:tabs>
+          <w:tab w:val="num" w:pos="6480"/>
+        </w:tabs>
+        <w:ind w:left="6480" w:hanging="360"/>
+      </w:pPr>
+      <w:rPr>
+        <w:rFonts w:ascii="Wingdings" w:hAnsi="Wingdings" w:hint="default"/>
+        <w:sz w:val="20"/>
+      </w:rPr>
+    </w:lvl>
+  </w:abstractNum>
+  <w:num w:numId="1">
+    <w:abstractNumId w:val="4"/>
+  </w:num>
+  <w:num w:numId="2">
+    <w:abstractNumId w:val="0"/>
+  </w:num>
+  <w:num w:numId="3">
+    <w:abstractNumId w:val="2"/>
+  </w:num>
+  <w:num w:numId="4">
+    <w:abstractNumId w:val="3"/>
+  </w:num>
+  <w:num w:numId="5">
+    <w:abstractNumId w:val="1"/>
+  </w:num>
+</w:numbering>
 </file>
 
 <file path=word/styles.xml><?xml version="1.0" encoding="utf-8"?>
@@ -733,6 +2918,107 @@
       <w:szCs w:val="32"/>
     </w:rPr>
   </w:style>
+  <w:style w:type="character" w:styleId="HTMLCode">
+    <w:name w:val="HTML Code"/>
+    <w:basedOn w:val="DefaultParagraphFont"/>
+    <w:uiPriority w:val="99"/>
+    <w:semiHidden/>
+    <w:unhideWhenUsed/>
+    <w:rsid w:val="001A037E"/>
+    <w:rPr>
+      <w:rFonts w:ascii="Courier New" w:eastAsia="Times New Roman" w:hAnsi="Courier New" w:cs="Courier New"/>
+      <w:sz w:val="20"/>
+      <w:szCs w:val="20"/>
+    </w:rPr>
+  </w:style>
+  <w:style w:type="character" w:styleId="Emphasis">
+    <w:name w:val="Emphasis"/>
+    <w:basedOn w:val="DefaultParagraphFont"/>
+    <w:uiPriority w:val="20"/>
+    <w:qFormat/>
+    <w:rsid w:val="000A1F0D"/>
+    <w:rPr>
+      <w:i/>
+      <w:iCs/>
+    </w:rPr>
+  </w:style>
+  <w:style w:type="paragraph" w:styleId="HTMLPreformatted">
+    <w:name w:val="HTML Preformatted"/>
+    <w:basedOn w:val="Normal"/>
+    <w:link w:val="HTMLPreformattedChar"/>
+    <w:uiPriority w:val="99"/>
+    <w:semiHidden/>
+    <w:unhideWhenUsed/>
+    <w:rsid w:val="00F27389"/>
+    <w:pPr>
+      <w:tabs>
+        <w:tab w:val="left" w:pos="916"/>
+        <w:tab w:val="left" w:pos="1832"/>
+        <w:tab w:val="left" w:pos="2748"/>
+        <w:tab w:val="left" w:pos="3664"/>
+        <w:tab w:val="left" w:pos="4580"/>
+        <w:tab w:val="left" w:pos="5496"/>
+        <w:tab w:val="left" w:pos="6412"/>
+        <w:tab w:val="left" w:pos="7328"/>
+        <w:tab w:val="left" w:pos="8244"/>
+        <w:tab w:val="left" w:pos="9160"/>
+        <w:tab w:val="left" w:pos="10076"/>
+        <w:tab w:val="left" w:pos="10992"/>
+        <w:tab w:val="left" w:pos="11908"/>
+        <w:tab w:val="left" w:pos="12824"/>
+        <w:tab w:val="left" w:pos="13740"/>
+        <w:tab w:val="left" w:pos="14656"/>
+      </w:tabs>
+      <w:spacing w:after="0" w:line="240" w:lineRule="auto"/>
+    </w:pPr>
+    <w:rPr>
+      <w:rFonts w:ascii="Courier New" w:eastAsia="Times New Roman" w:hAnsi="Courier New" w:cs="Courier New"/>
+      <w:sz w:val="20"/>
+      <w:szCs w:val="20"/>
+      <w:lang w:eastAsia="tr-TR"/>
+    </w:rPr>
+  </w:style>
+  <w:style w:type="character" w:customStyle="1" w:styleId="HTMLPreformattedChar">
+    <w:name w:val="HTML Preformatted Char"/>
+    <w:basedOn w:val="DefaultParagraphFont"/>
+    <w:link w:val="HTMLPreformatted"/>
+    <w:uiPriority w:val="99"/>
+    <w:semiHidden/>
+    <w:rsid w:val="00F27389"/>
+    <w:rPr>
+      <w:rFonts w:ascii="Courier New" w:eastAsia="Times New Roman" w:hAnsi="Courier New" w:cs="Courier New"/>
+      <w:sz w:val="20"/>
+      <w:szCs w:val="20"/>
+      <w:lang w:eastAsia="tr-TR"/>
+    </w:rPr>
+  </w:style>
+  <w:style w:type="character" w:customStyle="1" w:styleId="nv">
+    <w:name w:val="nv"/>
+    <w:basedOn w:val="DefaultParagraphFont"/>
+    <w:rsid w:val="00F27389"/>
+  </w:style>
+  <w:style w:type="character" w:styleId="Hyperlink">
+    <w:name w:val="Hyperlink"/>
+    <w:basedOn w:val="DefaultParagraphFont"/>
+    <w:uiPriority w:val="99"/>
+    <w:unhideWhenUsed/>
+    <w:rsid w:val="005E1787"/>
+    <w:rPr>
+      <w:color w:val="0563C1" w:themeColor="hyperlink"/>
+      <w:u w:val="single"/>
+    </w:rPr>
+  </w:style>
+  <w:style w:type="paragraph" w:styleId="ListParagraph">
+    <w:name w:val="List Paragraph"/>
+    <w:basedOn w:val="Normal"/>
+    <w:uiPriority w:val="34"/>
+    <w:qFormat/>
+    <w:rsid w:val="00B2426C"/>
+    <w:pPr>
+      <w:ind w:left="720"/>
+      <w:contextualSpacing/>
+    </w:pPr>
+  </w:style>
 </w:styles>
 </file>
 

</xml_diff>